<commit_message>
Added of test artifacts and update of binaries
Re-generation of test reports and binary files.
</commit_message>
<xml_diff>
--- a/MATLAB/Work/Report.docx
+++ b/MATLAB/Work/Report.docx
@@ -75,7 +75,7 @@
               <w:pStyle w:val="Left18"/>
             </w:pPr>
             <w:r>
-              <w:t>04-Feb-2021 20:27:27</w:t>
+              <w:t>17-Feb-2021 10:57:36</w:t>
             </w:r>
           </w:p>
         </w:tc>
@@ -243,7 +243,7 @@
               <w:pStyle w:val="Left18"/>
             </w:pPr>
             <w:r>
-              <w:t>170.7677 seconds</w:t>
+              <w:t>175.7173 seconds</w:t>
             </w:r>
           </w:p>
         </w:tc>
@@ -319,7 +319,7 @@
         <wp:inline distB="0" distL="0" distR="0" distT="0">
           <wp:extent cx="5486400" cy="2743200"/>
           <wp:effectExtent b="0" l="0" r="0" t="0"/>
-          <wp:docPr id="1" name="tp591f0fd5_134c_432c_97ed_c1cb16ca2f2a.png"/>
+          <wp:docPr id="1" name="tp0dffed01_6b1b_45dc_b8b0_dbf5b8bd6a7b.png"/>
           <wp:cNvGraphicFramePr xmlns:a="http://schemas.openxmlformats.org/drawingml/2006/main">
             <a:graphicFrameLocks/>
           </wp:cNvGraphicFramePr>
@@ -327,7 +327,7 @@
             <a:graphicData uri="http://schemas.openxmlformats.org/drawingml/2006/picture">
               <pic:pic xmlns:pic="http://schemas.openxmlformats.org/drawingml/2006/picture">
                 <pic:nvPicPr>
-                  <pic:cNvPr id="1" name="tp591f0fd5_134c_432c_97ed_c1cb16ca2f2a.png"/>
+                  <pic:cNvPr id="1" name="tp0dffed01_6b1b_45dc_b8b0_dbf5b8bd6a7b.png"/>
                   <pic:cNvPicPr preferRelativeResize="0"/>
                 </pic:nvPicPr>
                 <pic:blipFill>
@@ -463,8 +463,8 @@
             <w:pPr>
               <w:pStyle w:val="TestParentDetailsLinkFont"/>
             </w:pPr>
-            <w:bookmarkStart w:id="r61" w:name="Link2"/>
-            <w:bookmarkEnd w:id="r61"/>
+            <w:bookmarkStart w:id="r7" w:name="Link2"/>
+            <w:bookmarkEnd w:id="r7"/>
             <w:hyperlink w:anchor="Link3">
               <w:r>
                 <w:t>TestApp</w:t>
@@ -485,7 +485,7 @@
               <w:pStyle w:val="TenPointRight"/>
             </w:pPr>
             <w:r>
-              <w:t>170.7677 seconds</w:t>
+              <w:t>175.7173 seconds</w:t>
             </w:r>
             <w:r>
               <w:t xml:space="preserve"> </w:t>
@@ -531,7 +531,7 @@
                   <wp:extent cx="100584" cy="100584"/>
                   <wp:effectExtent b="0" l="0" r="0" t="0"/>
                   <wp:docPr id="2" name="passed.png">
-                    <a:hlinkClick xmlns:a="http://schemas.openxmlformats.org/drawingml/2006/main" r:id="ImageLinkId32"/>
+                    <a:hlinkClick xmlns:a="http://schemas.openxmlformats.org/drawingml/2006/main" r:id="ImageLinkId5"/>
                   </wp:docPr>
                   <wp:cNvGraphicFramePr xmlns:a="http://schemas.openxmlformats.org/drawingml/2006/main">
                     <a:graphicFrameLocks/>
@@ -582,7 +582,7 @@
                   <wp:extent cx="100584" cy="100584"/>
                   <wp:effectExtent b="0" l="0" r="0" t="0"/>
                   <wp:docPr id="3" name="passed.png">
-                    <a:hlinkClick xmlns:a="http://schemas.openxmlformats.org/drawingml/2006/main" r:id="ImageLinkId33"/>
+                    <a:hlinkClick xmlns:a="http://schemas.openxmlformats.org/drawingml/2006/main" r:id="ImageLinkId6"/>
                   </wp:docPr>
                   <wp:cNvGraphicFramePr xmlns:a="http://schemas.openxmlformats.org/drawingml/2006/main">
                     <a:graphicFrameLocks/>
@@ -633,7 +633,7 @@
                   <wp:extent cx="100584" cy="100584"/>
                   <wp:effectExtent b="0" l="0" r="0" t="0"/>
                   <wp:docPr id="4" name="passed.png">
-                    <a:hlinkClick xmlns:a="http://schemas.openxmlformats.org/drawingml/2006/main" r:id="ImageLinkId34"/>
+                    <a:hlinkClick xmlns:a="http://schemas.openxmlformats.org/drawingml/2006/main" r:id="ImageLinkId7"/>
                   </wp:docPr>
                   <wp:cNvGraphicFramePr xmlns:a="http://schemas.openxmlformats.org/drawingml/2006/main">
                     <a:graphicFrameLocks/>
@@ -684,7 +684,7 @@
                   <wp:extent cx="100584" cy="100584"/>
                   <wp:effectExtent b="0" l="0" r="0" t="0"/>
                   <wp:docPr id="5" name="passed.png">
-                    <a:hlinkClick xmlns:a="http://schemas.openxmlformats.org/drawingml/2006/main" r:id="ImageLinkId35"/>
+                    <a:hlinkClick xmlns:a="http://schemas.openxmlformats.org/drawingml/2006/main" r:id="ImageLinkId8"/>
                   </wp:docPr>
                   <wp:cNvGraphicFramePr xmlns:a="http://schemas.openxmlformats.org/drawingml/2006/main">
                     <a:graphicFrameLocks/>
@@ -774,8 +774,8 @@
       <w:pPr>
         <w:pStyle w:val="ReportHeading2"/>
       </w:pPr>
-      <w:bookmarkStart w:id="r62" w:name="Link1"/>
-      <w:bookmarkEnd w:id="r62"/>
+      <w:bookmarkStart w:id="r8" w:name="Link1"/>
+      <w:bookmarkEnd w:id="r8"/>
       <w:r>
         <w:t xml:space="preserve">D:\GitHub\C_Code_Integration\MATLAB\Component\UnitTesting\</w:t>
       </w:r>
@@ -784,8 +784,8 @@
       <w:pPr>
         <w:pStyle w:val="ReportHeading3"/>
       </w:pPr>
-      <w:bookmarkStart w:id="r63" w:name="Link3"/>
-      <w:bookmarkEnd w:id="r63"/>
+      <w:bookmarkStart w:id="r9" w:name="Link3"/>
+      <w:bookmarkEnd w:id="r9"/>
       <w:r>
         <w:t xml:space="preserve">TestApp</w:t>
       </w:r>
@@ -794,8 +794,8 @@
       <w:pPr>
         <w:pStyle w:val="ReportHeading4"/>
       </w:pPr>
-      <w:bookmarkStart w:id="r64" w:name="Link4"/>
-      <w:bookmarkEnd w:id="r64"/>
+      <w:bookmarkStart w:id="r10" w:name="Link4"/>
+      <w:bookmarkEnd w:id="r10"/>
       <w:drawing>
         <wp:inline distB="0" distL="0" distR="0" distT="0">
           <wp:extent cx="100584" cy="100584"/>
@@ -848,7 +848,7 @@
       <w:r>
         <w:t xml:space="preserve">The test passed.</w:t>
         <w:br/>
-        <w:t xml:space="preserve">Duration: 26.4640 seconds</w:t>
+        <w:t xml:space="preserve">Duration: 27.7035 seconds</w:t>
       </w:r>
     </w:p>
     <w:bookmarkStart w:id="3" w:name="_GoBack"/>
@@ -1202,7 +1202,7 @@
               <w:t xml:space="preserve"> </w:t>
             </w:r>
             <w:r>
-              <w:t>04-Feb-2021 20:24:58</w:t>
+              <w:t>17-Feb-2021 10:55:04</w:t>
             </w:r>
           </w:p>
           <w:p>
@@ -1249,9 +1249,9 @@
                   <w:r>
                     <w:t xml:space="preserve">Figure saved to:</w:t>
                     <w:br/>
-                    <w:t xml:space="preserve">--&gt; C:\Users\sebas\AppData\Local\Temp\f01bf09c-8367-49fb-94e4-bc85156d4bf1\Figure_a74bde4b-f179-4d35-a46e-04175ad4d6e6.fig</w:t>
-                    <w:br/>
-                    <w:t xml:space="preserve">--&gt; C:\Users\sebas\AppData\Local\Temp\f01bf09c-8367-49fb-94e4-bc85156d4bf1\Figure_a74bde4b-f179-4d35-a46e-04175ad4d6e6.png</w:t>
+                    <w:t xml:space="preserve">--&gt; C:\Users\sebas\AppData\Local\Temp\1d7ee206-d8af-4d14-b717-7f22c96501dd\Figure_7c91043d-d49d-401d-9168-095458dbb6ac.fig</w:t>
+                    <w:br/>
+                    <w:t xml:space="preserve">--&gt; C:\Users\sebas\AppData\Local\Temp\1d7ee206-d8af-4d14-b717-7f22c96501dd\Figure_7c91043d-d49d-401d-9168-095458dbb6ac.png</w:t>
                   </w:r>
                 </w:p>
               </w:tc>
@@ -1265,7 +1265,7 @@
               <wp:inline distB="0" distL="0" distR="0" distT="0">
                 <wp:extent cx="5909452" cy="3200400"/>
                 <wp:effectExtent b="0" l="0" r="0" t="0"/>
-                <wp:docPr id="7" name="Figure_a74bde4b-f179-4d35-a46e-04175ad4d6e6.png"/>
+                <wp:docPr id="7" name="Figure_7c91043d-d49d-401d-9168-095458dbb6ac.png"/>
                 <wp:cNvGraphicFramePr xmlns:a="http://schemas.openxmlformats.org/drawingml/2006/main">
                   <a:graphicFrameLocks/>
                 </wp:cNvGraphicFramePr>
@@ -1273,7 +1273,7 @@
                   <a:graphicData uri="http://schemas.openxmlformats.org/drawingml/2006/picture">
                     <pic:pic xmlns:pic="http://schemas.openxmlformats.org/drawingml/2006/picture">
                       <pic:nvPicPr>
-                        <pic:cNvPr id="7" name="Figure_a74bde4b-f179-4d35-a46e-04175ad4d6e6.png"/>
+                        <pic:cNvPr id="7" name="Figure_7c91043d-d49d-401d-9168-095458dbb6ac.png"/>
                         <pic:cNvPicPr preferRelativeResize="0"/>
                       </pic:nvPicPr>
                       <pic:blipFill>
@@ -1436,8 +1436,8 @@
       <w:pPr>
         <w:pStyle w:val="ReportHeading4"/>
       </w:pPr>
-      <w:bookmarkStart w:id="r65" w:name="Link5"/>
-      <w:bookmarkEnd w:id="r65"/>
+      <w:bookmarkStart w:id="r11" w:name="Link5"/>
+      <w:bookmarkEnd w:id="r11"/>
       <w:drawing>
         <wp:inline distB="0" distL="0" distR="0" distT="0">
           <wp:extent cx="100584" cy="100584"/>
@@ -1490,7 +1490,7 @@
       <w:r>
         <w:t xml:space="preserve">The test passed.</w:t>
         <w:br/>
-        <w:t xml:space="preserve">Duration: 23.0924 seconds</w:t>
+        <w:t xml:space="preserve">Duration: 24.4434 seconds</w:t>
       </w:r>
     </w:p>
     <w:bookmarkStart w:id="3" w:name="_GoBack"/>
@@ -1840,7 +1840,7 @@
               <w:t xml:space="preserve"> </w:t>
             </w:r>
             <w:r>
-              <w:t>04-Feb-2021 20:25:22</w:t>
+              <w:t>17-Feb-2021 10:55:29</w:t>
             </w:r>
           </w:p>
           <w:p>
@@ -1887,9 +1887,9 @@
                   <w:r>
                     <w:t xml:space="preserve">Figure saved to:</w:t>
                     <w:br/>
-                    <w:t xml:space="preserve">--&gt; C:\Users\sebas\AppData\Local\Temp\f01bf09c-8367-49fb-94e4-bc85156d4bf1\Figure_04af8857-78e7-47f4-9966-1ec69a8c4840.fig</w:t>
-                    <w:br/>
-                    <w:t xml:space="preserve">--&gt; C:\Users\sebas\AppData\Local\Temp\f01bf09c-8367-49fb-94e4-bc85156d4bf1\Figure_04af8857-78e7-47f4-9966-1ec69a8c4840.png</w:t>
+                    <w:t xml:space="preserve">--&gt; C:\Users\sebas\AppData\Local\Temp\1d7ee206-d8af-4d14-b717-7f22c96501dd\Figure_d3c9a07a-ef68-44f8-ac9b-23a511196d2f.fig</w:t>
+                    <w:br/>
+                    <w:t xml:space="preserve">--&gt; C:\Users\sebas\AppData\Local\Temp\1d7ee206-d8af-4d14-b717-7f22c96501dd\Figure_d3c9a07a-ef68-44f8-ac9b-23a511196d2f.png</w:t>
                   </w:r>
                 </w:p>
               </w:tc>
@@ -1903,7 +1903,7 @@
               <wp:inline distB="0" distL="0" distR="0" distT="0">
                 <wp:extent cx="5909452" cy="3200400"/>
                 <wp:effectExtent b="0" l="0" r="0" t="0"/>
-                <wp:docPr id="9" name="Figure_04af8857-78e7-47f4-9966-1ec69a8c4840.png"/>
+                <wp:docPr id="9" name="Figure_d3c9a07a-ef68-44f8-ac9b-23a511196d2f.png"/>
                 <wp:cNvGraphicFramePr xmlns:a="http://schemas.openxmlformats.org/drawingml/2006/main">
                   <a:graphicFrameLocks/>
                 </wp:cNvGraphicFramePr>
@@ -1911,7 +1911,7 @@
                   <a:graphicData uri="http://schemas.openxmlformats.org/drawingml/2006/picture">
                     <pic:pic xmlns:pic="http://schemas.openxmlformats.org/drawingml/2006/picture">
                       <pic:nvPicPr>
-                        <pic:cNvPr id="9" name="Figure_04af8857-78e7-47f4-9966-1ec69a8c4840.png"/>
+                        <pic:cNvPr id="9" name="Figure_d3c9a07a-ef68-44f8-ac9b-23a511196d2f.png"/>
                         <pic:cNvPicPr preferRelativeResize="0"/>
                       </pic:nvPicPr>
                       <pic:blipFill>
@@ -2074,8 +2074,8 @@
       <w:pPr>
         <w:pStyle w:val="ReportHeading4"/>
       </w:pPr>
-      <w:bookmarkStart w:id="r66" w:name="Link6"/>
-      <w:bookmarkEnd w:id="r66"/>
+      <w:bookmarkStart w:id="r12" w:name="Link6"/>
+      <w:bookmarkEnd w:id="r12"/>
       <w:drawing>
         <wp:inline distB="0" distL="0" distR="0" distT="0">
           <wp:extent cx="100584" cy="100584"/>
@@ -2128,7 +2128,7 @@
       <w:r>
         <w:t xml:space="preserve">The test passed.</w:t>
         <w:br/>
-        <w:t xml:space="preserve">Duration: 30.4132 seconds</w:t>
+        <w:t xml:space="preserve">Duration: 31.4740 seconds</w:t>
       </w:r>
     </w:p>
     <w:bookmarkStart w:id="3" w:name="_GoBack"/>
@@ -2494,7 +2494,7 @@
               <w:t xml:space="preserve"> </w:t>
             </w:r>
             <w:r>
-              <w:t>04-Feb-2021 20:25:52</w:t>
+              <w:t>17-Feb-2021 10:56:01</w:t>
             </w:r>
           </w:p>
           <w:p>
@@ -2541,9 +2541,9 @@
                   <w:r>
                     <w:t xml:space="preserve">Figure saved to:</w:t>
                     <w:br/>
-                    <w:t xml:space="preserve">--&gt; C:\Users\sebas\AppData\Local\Temp\f01bf09c-8367-49fb-94e4-bc85156d4bf1\Figure_8e472557-7eff-4e0f-9dc5-aabe10c9ce45.fig</w:t>
-                    <w:br/>
-                    <w:t xml:space="preserve">--&gt; C:\Users\sebas\AppData\Local\Temp\f01bf09c-8367-49fb-94e4-bc85156d4bf1\Figure_8e472557-7eff-4e0f-9dc5-aabe10c9ce45.png</w:t>
+                    <w:t xml:space="preserve">--&gt; C:\Users\sebas\AppData\Local\Temp\1d7ee206-d8af-4d14-b717-7f22c96501dd\Figure_f30163ac-2d80-488e-a9fb-54d45d9d78c3.fig</w:t>
+                    <w:br/>
+                    <w:t xml:space="preserve">--&gt; C:\Users\sebas\AppData\Local\Temp\1d7ee206-d8af-4d14-b717-7f22c96501dd\Figure_f30163ac-2d80-488e-a9fb-54d45d9d78c3.png</w:t>
                   </w:r>
                 </w:p>
               </w:tc>
@@ -2557,7 +2557,7 @@
               <wp:inline distB="0" distL="0" distR="0" distT="0">
                 <wp:extent cx="5909452" cy="3200400"/>
                 <wp:effectExtent b="0" l="0" r="0" t="0"/>
-                <wp:docPr id="11" name="Figure_8e472557-7eff-4e0f-9dc5-aabe10c9ce45.png"/>
+                <wp:docPr id="11" name="Figure_f30163ac-2d80-488e-a9fb-54d45d9d78c3.png"/>
                 <wp:cNvGraphicFramePr xmlns:a="http://schemas.openxmlformats.org/drawingml/2006/main">
                   <a:graphicFrameLocks/>
                 </wp:cNvGraphicFramePr>
@@ -2565,7 +2565,7 @@
                   <a:graphicData uri="http://schemas.openxmlformats.org/drawingml/2006/picture">
                     <pic:pic xmlns:pic="http://schemas.openxmlformats.org/drawingml/2006/picture">
                       <pic:nvPicPr>
-                        <pic:cNvPr id="11" name="Figure_8e472557-7eff-4e0f-9dc5-aabe10c9ce45.png"/>
+                        <pic:cNvPr id="11" name="Figure_f30163ac-2d80-488e-a9fb-54d45d9d78c3.png"/>
                         <pic:cNvPicPr preferRelativeResize="0"/>
                       </pic:nvPicPr>
                       <pic:blipFill>
@@ -2728,8 +2728,8 @@
       <w:pPr>
         <w:pStyle w:val="ReportHeading4"/>
       </w:pPr>
-      <w:bookmarkStart w:id="r67" w:name="Link7"/>
-      <w:bookmarkEnd w:id="r67"/>
+      <w:bookmarkStart w:id="r13" w:name="Link7"/>
+      <w:bookmarkEnd w:id="r13"/>
       <w:drawing>
         <wp:inline distB="0" distL="0" distR="0" distT="0">
           <wp:extent cx="100584" cy="100584"/>
@@ -2782,7 +2782,7 @@
       <w:r>
         <w:t xml:space="preserve">The test passed.</w:t>
         <w:br/>
-        <w:t xml:space="preserve">Duration: 90.7982 seconds</w:t>
+        <w:t xml:space="preserve">Duration: 92.0964 seconds</w:t>
       </w:r>
     </w:p>
     <w:bookmarkStart w:id="3" w:name="_GoBack"/>
@@ -3232,7 +3232,7 @@
               <w:t xml:space="preserve"> </w:t>
             </w:r>
             <w:r>
-              <w:t>04-Feb-2021 20:27:23</w:t>
+              <w:t>17-Feb-2021 10:57:33</w:t>
             </w:r>
           </w:p>
           <w:p>
@@ -3279,9 +3279,9 @@
                   <w:r>
                     <w:t xml:space="preserve">Figure saved to:</w:t>
                     <w:br/>
-                    <w:t xml:space="preserve">--&gt; C:\Users\sebas\AppData\Local\Temp\f01bf09c-8367-49fb-94e4-bc85156d4bf1\Figure_d8ad6452-6c81-44fb-bdf0-d40ec9983f97.fig</w:t>
-                    <w:br/>
-                    <w:t xml:space="preserve">--&gt; C:\Users\sebas\AppData\Local\Temp\f01bf09c-8367-49fb-94e4-bc85156d4bf1\Figure_d8ad6452-6c81-44fb-bdf0-d40ec9983f97.png</w:t>
+                    <w:t xml:space="preserve">--&gt; C:\Users\sebas\AppData\Local\Temp\1d7ee206-d8af-4d14-b717-7f22c96501dd\Figure_54063ca0-dac7-4b4d-b1df-09cecedf6e8a.fig</w:t>
+                    <w:br/>
+                    <w:t xml:space="preserve">--&gt; C:\Users\sebas\AppData\Local\Temp\1d7ee206-d8af-4d14-b717-7f22c96501dd\Figure_54063ca0-dac7-4b4d-b1df-09cecedf6e8a.png</w:t>
                   </w:r>
                 </w:p>
               </w:tc>
@@ -3295,7 +3295,7 @@
               <wp:inline distB="0" distL="0" distR="0" distT="0">
                 <wp:extent cx="5909452" cy="3200400"/>
                 <wp:effectExtent b="0" l="0" r="0" t="0"/>
-                <wp:docPr id="13" name="Figure_d8ad6452-6c81-44fb-bdf0-d40ec9983f97.png"/>
+                <wp:docPr id="13" name="Figure_54063ca0-dac7-4b4d-b1df-09cecedf6e8a.png"/>
                 <wp:cNvGraphicFramePr xmlns:a="http://schemas.openxmlformats.org/drawingml/2006/main">
                   <a:graphicFrameLocks/>
                 </wp:cNvGraphicFramePr>
@@ -3303,7 +3303,7 @@
                   <a:graphicData uri="http://schemas.openxmlformats.org/drawingml/2006/picture">
                     <pic:pic xmlns:pic="http://schemas.openxmlformats.org/drawingml/2006/picture">
                       <pic:nvPicPr>
-                        <pic:cNvPr id="13" name="Figure_d8ad6452-6c81-44fb-bdf0-d40ec9983f97.png"/>
+                        <pic:cNvPr id="13" name="Figure_54063ca0-dac7-4b4d-b1df-09cecedf6e8a.png"/>
                         <pic:cNvPicPr preferRelativeResize="0"/>
                       </pic:nvPicPr>
                       <pic:blipFill>

</xml_diff>

<commit_message>
Upgrade of the MATLAB implementation to R2022b
Regeneration of all needed artefacts and binaries.
</commit_message>
<xml_diff>
--- a/MATLAB/Work/Report.docx
+++ b/MATLAB/Work/Report.docx
@@ -75,7 +75,7 @@
               <w:pStyle w:val="Left18"/>
             </w:pPr>
             <w:r>
-              <w:t>10-Jul-2022 18:54:10</w:t>
+              <w:t>16-Oct-2022 18:53:51</w:t>
             </w:r>
           </w:p>
         </w:tc>
@@ -159,7 +159,7 @@
               <w:pStyle w:val="Left18"/>
             </w:pPr>
             <w:r>
-              <w:t>9.12.0.1975300 (R2022a) Update 3</w:t>
+              <w:t>9.13.0.2080170 (R2022b) Update 1</w:t>
             </w:r>
             <w:r>
               <w:t xml:space="preserve"> </w:t>
@@ -243,7 +243,7 @@
               <w:pStyle w:val="Left18"/>
             </w:pPr>
             <w:r>
-              <w:t>243.3269 seconds</w:t>
+              <w:t>230.5793 seconds</w:t>
             </w:r>
           </w:p>
         </w:tc>
@@ -319,7 +319,7 @@
         <wp:inline distB="0" distL="0" distR="0" distT="0">
           <wp:extent cx="5486400" cy="2743200"/>
           <wp:effectExtent b="0" l="0" r="0" t="0"/>
-          <wp:docPr id="1" name="tpc2fbea56_c3f2_4710_9a8f_49dc00c22d7a.png"/>
+          <wp:docPr id="1" name="tpd2273491_9431_4088_8f44_fc8f28ff84ad.png"/>
           <wp:cNvGraphicFramePr xmlns:a="http://schemas.openxmlformats.org/drawingml/2006/main">
             <a:graphicFrameLocks/>
           </wp:cNvGraphicFramePr>
@@ -327,7 +327,7 @@
             <a:graphicData uri="http://schemas.openxmlformats.org/drawingml/2006/picture">
               <pic:pic xmlns:pic="http://schemas.openxmlformats.org/drawingml/2006/picture">
                 <pic:nvPicPr>
-                  <pic:cNvPr id="1" name="tpc2fbea56_c3f2_4710_9a8f_49dc00c22d7a.png"/>
+                  <pic:cNvPr id="1" name="tpd2273491_9431_4088_8f44_fc8f28ff84ad.png"/>
                   <pic:cNvPicPr preferRelativeResize="0"/>
                 </pic:nvPicPr>
                 <pic:blipFill>
@@ -406,7 +406,7 @@
       </w:pPr>
       <w:hyperlink w:anchor="Link1">
         <w:r>
-          <w:t>D:\GitHub\Parking_Meter\MATLAB\Component\UnitTesting\</w:t>
+          <w:t>D:\GitHub\C_Code_Integration\MATLAB\Component\UnitTesting\</w:t>
         </w:r>
       </w:hyperlink>
     </w:p>
@@ -485,7 +485,7 @@
               <w:pStyle w:val="TenPointRight"/>
             </w:pPr>
             <w:r>
-              <w:t>243.3269 seconds</w:t>
+              <w:t>230.5793 seconds</w:t>
             </w:r>
             <w:r>
               <w:t xml:space="preserve"> </w:t>
@@ -981,7 +981,7 @@
       <w:bookmarkStart w:id="r1" w:name="Link1"/>
       <w:bookmarkEnd w:id="r1"/>
       <w:r>
-        <w:t xml:space="preserve">D:\GitHub\Parking_Meter\MATLAB\Component\UnitTesting\</w:t>
+        <w:t xml:space="preserve">D:\GitHub\C_Code_Integration\MATLAB\Component\UnitTesting\</w:t>
       </w:r>
     </w:p>
     <w:p>
@@ -1052,7 +1052,7 @@
       <w:r>
         <w:t xml:space="preserve">The test passed.</w:t>
         <w:br/>
-        <w:t xml:space="preserve">Duration: 24.8162 seconds</w:t>
+        <w:t xml:space="preserve">Duration: 17.7178 seconds</w:t>
       </w:r>
     </w:p>
     <w:bookmarkStart w:id="3" w:name="_GoBack"/>
@@ -1279,9 +1279,9 @@
                     <w:pStyle w:val="MonoSixPointFive"/>
                   </w:pPr>
                   <w:r>
-                    <w:t xml:space="preserve">In D:\GitHub\Parking_Meter\MATLAB\Component\UnitTesting\TestApp.m (TestApp.outputsVerification) at 104</w:t>
-                    <w:br/>
-                    <w:t xml:space="preserve">In D:\GitHub\Parking_Meter\MATLAB\Component\UnitTesting\TestApp.m (TestApp.testCase_StraightTicketPurchase) at 140</w:t>
+                    <w:t xml:space="preserve">In D:\GitHub\C_Code_Integration\MATLAB\Component\UnitTesting\TestApp.m (TestApp.outputsVerification) at 104</w:t>
+                    <w:br/>
+                    <w:t xml:space="preserve">In D:\GitHub\C_Code_Integration\MATLAB\Component\UnitTesting\TestApp.m (TestApp.testCase_StraightTicketPurchase) at 140</w:t>
                   </w:r>
                 </w:p>
               </w:tc>
@@ -1406,7 +1406,7 @@
               <w:t xml:space="preserve"> </w:t>
             </w:r>
             <w:r>
-              <w:t>10-Jul-2022 18:50:26</w:t>
+              <w:t>16-Oct-2022 18:50:16</w:t>
             </w:r>
           </w:p>
           <w:p>
@@ -1453,9 +1453,9 @@
                   <w:r>
                     <w:t xml:space="preserve">Figure saved to:</w:t>
                     <w:br/>
-                    <w:t xml:space="preserve">--&gt; C:\Users\sebas\AppData\Local\Temp\87da19fc-2905-4f29-82af-b38614487088\Figure_5f30728d-4f74-40bf-80b7-504310398c6d.fig</w:t>
-                    <w:br/>
-                    <w:t xml:space="preserve">--&gt; C:\Users\sebas\AppData\Local\Temp\87da19fc-2905-4f29-82af-b38614487088\Figure_5f30728d-4f74-40bf-80b7-504310398c6d.png</w:t>
+                    <w:t xml:space="preserve">--&gt; C:\Users\sebas\AppData\Local\Temp\2f317fdb-cb6e-4d9a-9ee6-83c53be28a27\Figure_24373f92-ac4c-450d-b2c5-579bad83ecd8.fig</w:t>
+                    <w:br/>
+                    <w:t xml:space="preserve">--&gt; C:\Users\sebas\AppData\Local\Temp\2f317fdb-cb6e-4d9a-9ee6-83c53be28a27\Figure_24373f92-ac4c-450d-b2c5-579bad83ecd8.png</w:t>
                   </w:r>
                 </w:p>
               </w:tc>
@@ -1469,7 +1469,7 @@
               <wp:inline distB="0" distL="0" distR="0" distT="0">
                 <wp:extent cx="5909452" cy="3200400"/>
                 <wp:effectExtent b="0" l="0" r="0" t="0"/>
-                <wp:docPr id="11" name="Figure_5f30728d-4f74-40bf-80b7-504310398c6d.png"/>
+                <wp:docPr id="11" name="Figure_24373f92-ac4c-450d-b2c5-579bad83ecd8.png"/>
                 <wp:cNvGraphicFramePr xmlns:a="http://schemas.openxmlformats.org/drawingml/2006/main">
                   <a:graphicFrameLocks/>
                 </wp:cNvGraphicFramePr>
@@ -1477,7 +1477,7 @@
                   <a:graphicData uri="http://schemas.openxmlformats.org/drawingml/2006/picture">
                     <pic:pic xmlns:pic="http://schemas.openxmlformats.org/drawingml/2006/picture">
                       <pic:nvPicPr>
-                        <pic:cNvPr id="11" name="Figure_5f30728d-4f74-40bf-80b7-504310398c6d.png"/>
+                        <pic:cNvPr id="11" name="Figure_24373f92-ac4c-450d-b2c5-579bad83ecd8.png"/>
                         <pic:cNvPicPr preferRelativeResize="0"/>
                       </pic:nvPicPr>
                       <pic:blipFill>
@@ -1548,9 +1548,9 @@
                     <w:pStyle w:val="MonoSixPointFive"/>
                   </w:pPr>
                   <w:r>
-                    <w:t xml:space="preserve">In D:\GitHub\Parking_Meter\MATLAB\Component\UnitTesting\TestApp.m (TestApp.outputsVerification) at 106</w:t>
-                    <w:br/>
-                    <w:t xml:space="preserve">In D:\GitHub\Parking_Meter\MATLAB\Component\UnitTesting\TestApp.m (TestApp.testCase_StraightTicketPurchase) at 140</w:t>
+                    <w:t xml:space="preserve">In D:\GitHub\C_Code_Integration\MATLAB\Component\UnitTesting\TestApp.m (TestApp.outputsVerification) at 106</w:t>
+                    <w:br/>
+                    <w:t xml:space="preserve">In D:\GitHub\C_Code_Integration\MATLAB\Component\UnitTesting\TestApp.m (TestApp.testCase_StraightTicketPurchase) at 140</w:t>
                   </w:r>
                 </w:p>
               </w:tc>
@@ -1694,7 +1694,7 @@
       <w:r>
         <w:t xml:space="preserve">The test passed.</w:t>
         <w:br/>
-        <w:t xml:space="preserve">Duration: 22.7434 seconds</w:t>
+        <w:t xml:space="preserve">Duration: 24.2018 seconds</w:t>
       </w:r>
     </w:p>
     <w:bookmarkStart w:id="3" w:name="_GoBack"/>
@@ -1933,9 +1933,9 @@
                     <w:pStyle w:val="MonoSixPointFive"/>
                   </w:pPr>
                   <w:r>
-                    <w:t xml:space="preserve">In D:\GitHub\Parking_Meter\MATLAB\Component\UnitTesting\TestApp.m (TestApp.outputsVerification) at 104</w:t>
-                    <w:br/>
-                    <w:t xml:space="preserve">In D:\GitHub\Parking_Meter\MATLAB\Component\UnitTesting\TestApp.m (TestApp.testCase_BiggestChangeOnTicketPurchase) at 172</w:t>
+                    <w:t xml:space="preserve">In D:\GitHub\C_Code_Integration\MATLAB\Component\UnitTesting\TestApp.m (TestApp.outputsVerification) at 104</w:t>
+                    <w:br/>
+                    <w:t xml:space="preserve">In D:\GitHub\C_Code_Integration\MATLAB\Component\UnitTesting\TestApp.m (TestApp.testCase_BiggestChangeOnTicketPurchase) at 172</w:t>
                   </w:r>
                 </w:p>
               </w:tc>
@@ -2060,7 +2060,7 @@
               <w:t xml:space="preserve"> </w:t>
             </w:r>
             <w:r>
-              <w:t>10-Jul-2022 18:50:50</w:t>
+              <w:t>16-Oct-2022 18:50:39</w:t>
             </w:r>
           </w:p>
           <w:p>
@@ -2107,9 +2107,9 @@
                   <w:r>
                     <w:t xml:space="preserve">Figure saved to:</w:t>
                     <w:br/>
-                    <w:t xml:space="preserve">--&gt; C:\Users\sebas\AppData\Local\Temp\87da19fc-2905-4f29-82af-b38614487088\Figure_5638f3e6-8976-4237-879c-484642629677.fig</w:t>
-                    <w:br/>
-                    <w:t xml:space="preserve">--&gt; C:\Users\sebas\AppData\Local\Temp\87da19fc-2905-4f29-82af-b38614487088\Figure_5638f3e6-8976-4237-879c-484642629677.png</w:t>
+                    <w:t xml:space="preserve">--&gt; C:\Users\sebas\AppData\Local\Temp\2f317fdb-cb6e-4d9a-9ee6-83c53be28a27\Figure_2c85ecc4-4334-499d-b4e0-313a3137ebeb.fig</w:t>
+                    <w:br/>
+                    <w:t xml:space="preserve">--&gt; C:\Users\sebas\AppData\Local\Temp\2f317fdb-cb6e-4d9a-9ee6-83c53be28a27\Figure_2c85ecc4-4334-499d-b4e0-313a3137ebeb.png</w:t>
                   </w:r>
                 </w:p>
               </w:tc>
@@ -2123,7 +2123,7 @@
               <wp:inline distB="0" distL="0" distR="0" distT="0">
                 <wp:extent cx="5909452" cy="3200400"/>
                 <wp:effectExtent b="0" l="0" r="0" t="0"/>
-                <wp:docPr id="13" name="Figure_5638f3e6-8976-4237-879c-484642629677.png"/>
+                <wp:docPr id="13" name="Figure_2c85ecc4-4334-499d-b4e0-313a3137ebeb.png"/>
                 <wp:cNvGraphicFramePr xmlns:a="http://schemas.openxmlformats.org/drawingml/2006/main">
                   <a:graphicFrameLocks/>
                 </wp:cNvGraphicFramePr>
@@ -2131,7 +2131,7 @@
                   <a:graphicData uri="http://schemas.openxmlformats.org/drawingml/2006/picture">
                     <pic:pic xmlns:pic="http://schemas.openxmlformats.org/drawingml/2006/picture">
                       <pic:nvPicPr>
-                        <pic:cNvPr id="13" name="Figure_5638f3e6-8976-4237-879c-484642629677.png"/>
+                        <pic:cNvPr id="13" name="Figure_2c85ecc4-4334-499d-b4e0-313a3137ebeb.png"/>
                         <pic:cNvPicPr preferRelativeResize="0"/>
                       </pic:nvPicPr>
                       <pic:blipFill>
@@ -2202,9 +2202,9 @@
                     <w:pStyle w:val="MonoSixPointFive"/>
                   </w:pPr>
                   <w:r>
-                    <w:t xml:space="preserve">In D:\GitHub\Parking_Meter\MATLAB\Component\UnitTesting\TestApp.m (TestApp.outputsVerification) at 106</w:t>
-                    <w:br/>
-                    <w:t xml:space="preserve">In D:\GitHub\Parking_Meter\MATLAB\Component\UnitTesting\TestApp.m (TestApp.testCase_BiggestChangeOnTicketPurchase) at 172</w:t>
+                    <w:t xml:space="preserve">In D:\GitHub\C_Code_Integration\MATLAB\Component\UnitTesting\TestApp.m (TestApp.outputsVerification) at 106</w:t>
+                    <w:br/>
+                    <w:t xml:space="preserve">In D:\GitHub\C_Code_Integration\MATLAB\Component\UnitTesting\TestApp.m (TestApp.testCase_BiggestChangeOnTicketPurchase) at 172</w:t>
                   </w:r>
                 </w:p>
               </w:tc>
@@ -2348,7 +2348,7 @@
       <w:r>
         <w:t xml:space="preserve">The test passed.</w:t>
         <w:br/>
-        <w:t xml:space="preserve">Duration: 32.5746 seconds</w:t>
+        <w:t xml:space="preserve">Duration: 17.5997 seconds</w:t>
       </w:r>
     </w:p>
     <w:bookmarkStart w:id="3" w:name="_GoBack"/>
@@ -2571,9 +2571,9 @@
                     <w:pStyle w:val="MonoSixPointFive"/>
                   </w:pPr>
                   <w:r>
-                    <w:t xml:space="preserve">In D:\GitHub\Parking_Meter\MATLAB\Component\UnitTesting\TestApp.m (TestApp.outputsVerification) at 104</w:t>
-                    <w:br/>
-                    <w:t xml:space="preserve">In D:\GitHub\Parking_Meter\MATLAB\Component\UnitTesting\TestApp.m (TestApp.testCase_CancelTicketPurchase) at 199</w:t>
+                    <w:t xml:space="preserve">In D:\GitHub\C_Code_Integration\MATLAB\Component\UnitTesting\TestApp.m (TestApp.outputsVerification) at 104</w:t>
+                    <w:br/>
+                    <w:t xml:space="preserve">In D:\GitHub\C_Code_Integration\MATLAB\Component\UnitTesting\TestApp.m (TestApp.testCase_CancelTicketPurchase) at 199</w:t>
                   </w:r>
                 </w:p>
               </w:tc>
@@ -2698,7 +2698,7 @@
               <w:t xml:space="preserve"> </w:t>
             </w:r>
             <w:r>
-              <w:t>10-Jul-2022 18:51:08</w:t>
+              <w:t>16-Oct-2022 18:50:58</w:t>
             </w:r>
           </w:p>
           <w:p>
@@ -2745,9 +2745,9 @@
                   <w:r>
                     <w:t xml:space="preserve">Figure saved to:</w:t>
                     <w:br/>
-                    <w:t xml:space="preserve">--&gt; C:\Users\sebas\AppData\Local\Temp\87da19fc-2905-4f29-82af-b38614487088\Figure_3dbb35b4-b336-4640-ba95-8f4b17194f18.fig</w:t>
-                    <w:br/>
-                    <w:t xml:space="preserve">--&gt; C:\Users\sebas\AppData\Local\Temp\87da19fc-2905-4f29-82af-b38614487088\Figure_3dbb35b4-b336-4640-ba95-8f4b17194f18.png</w:t>
+                    <w:t xml:space="preserve">--&gt; C:\Users\sebas\AppData\Local\Temp\2f317fdb-cb6e-4d9a-9ee6-83c53be28a27\Figure_e7794a3a-3446-49db-8c14-cf395c429b0d.fig</w:t>
+                    <w:br/>
+                    <w:t xml:space="preserve">--&gt; C:\Users\sebas\AppData\Local\Temp\2f317fdb-cb6e-4d9a-9ee6-83c53be28a27\Figure_e7794a3a-3446-49db-8c14-cf395c429b0d.png</w:t>
                   </w:r>
                 </w:p>
               </w:tc>
@@ -2761,7 +2761,7 @@
               <wp:inline distB="0" distL="0" distR="0" distT="0">
                 <wp:extent cx="5909452" cy="3200400"/>
                 <wp:effectExtent b="0" l="0" r="0" t="0"/>
-                <wp:docPr id="15" name="Figure_3dbb35b4-b336-4640-ba95-8f4b17194f18.png"/>
+                <wp:docPr id="15" name="Figure_e7794a3a-3446-49db-8c14-cf395c429b0d.png"/>
                 <wp:cNvGraphicFramePr xmlns:a="http://schemas.openxmlformats.org/drawingml/2006/main">
                   <a:graphicFrameLocks/>
                 </wp:cNvGraphicFramePr>
@@ -2769,7 +2769,7 @@
                   <a:graphicData uri="http://schemas.openxmlformats.org/drawingml/2006/picture">
                     <pic:pic xmlns:pic="http://schemas.openxmlformats.org/drawingml/2006/picture">
                       <pic:nvPicPr>
-                        <pic:cNvPr id="15" name="Figure_3dbb35b4-b336-4640-ba95-8f4b17194f18.png"/>
+                        <pic:cNvPr id="15" name="Figure_e7794a3a-3446-49db-8c14-cf395c429b0d.png"/>
                         <pic:cNvPicPr preferRelativeResize="0"/>
                       </pic:nvPicPr>
                       <pic:blipFill>
@@ -2840,9 +2840,9 @@
                     <w:pStyle w:val="MonoSixPointFive"/>
                   </w:pPr>
                   <w:r>
-                    <w:t xml:space="preserve">In D:\GitHub\Parking_Meter\MATLAB\Component\UnitTesting\TestApp.m (TestApp.outputsVerification) at 106</w:t>
-                    <w:br/>
-                    <w:t xml:space="preserve">In D:\GitHub\Parking_Meter\MATLAB\Component\UnitTesting\TestApp.m (TestApp.testCase_CancelTicketPurchase) at 199</w:t>
+                    <w:t xml:space="preserve">In D:\GitHub\C_Code_Integration\MATLAB\Component\UnitTesting\TestApp.m (TestApp.outputsVerification) at 106</w:t>
+                    <w:br/>
+                    <w:t xml:space="preserve">In D:\GitHub\C_Code_Integration\MATLAB\Component\UnitTesting\TestApp.m (TestApp.testCase_CancelTicketPurchase) at 199</w:t>
                   </w:r>
                 </w:p>
               </w:tc>
@@ -2986,7 +2986,7 @@
       <w:r>
         <w:t xml:space="preserve">The test passed.</w:t>
         <w:br/>
-        <w:t xml:space="preserve">Duration: 24.0106 seconds</w:t>
+        <w:t xml:space="preserve">Duration: 25.9275 seconds</w:t>
       </w:r>
     </w:p>
     <w:bookmarkStart w:id="3" w:name="_GoBack"/>
@@ -3217,9 +3217,9 @@
                     <w:pStyle w:val="MonoSixPointFive"/>
                   </w:pPr>
                   <w:r>
-                    <w:t xml:space="preserve">In D:\GitHub\Parking_Meter\MATLAB\Component\UnitTesting\TestApp.m (TestApp.outputsVerification) at 104</w:t>
-                    <w:br/>
-                    <w:t xml:space="preserve">In D:\GitHub\Parking_Meter\MATLAB\Component\UnitTesting\TestApp.m (TestApp.testCase_050CentsIncrementalTicketPurchase) at 228</w:t>
+                    <w:t xml:space="preserve">In D:\GitHub\C_Code_Integration\MATLAB\Component\UnitTesting\TestApp.m (TestApp.outputsVerification) at 104</w:t>
+                    <w:br/>
+                    <w:t xml:space="preserve">In D:\GitHub\C_Code_Integration\MATLAB\Component\UnitTesting\TestApp.m (TestApp.testCase_050CentsIncrementalTicketPurchase) at 228</w:t>
                   </w:r>
                 </w:p>
               </w:tc>
@@ -3344,7 +3344,7 @@
               <w:t xml:space="preserve"> </w:t>
             </w:r>
             <w:r>
-              <w:t>10-Jul-2022 18:51:47</w:t>
+              <w:t>16-Oct-2022 18:51:23</w:t>
             </w:r>
           </w:p>
           <w:p>
@@ -3391,9 +3391,9 @@
                   <w:r>
                     <w:t xml:space="preserve">Figure saved to:</w:t>
                     <w:br/>
-                    <w:t xml:space="preserve">--&gt; C:\Users\sebas\AppData\Local\Temp\87da19fc-2905-4f29-82af-b38614487088\Figure_ec8695fb-b51a-425e-bc64-01b417437d6a.fig</w:t>
-                    <w:br/>
-                    <w:t xml:space="preserve">--&gt; C:\Users\sebas\AppData\Local\Temp\87da19fc-2905-4f29-82af-b38614487088\Figure_ec8695fb-b51a-425e-bc64-01b417437d6a.png</w:t>
+                    <w:t xml:space="preserve">--&gt; C:\Users\sebas\AppData\Local\Temp\2f317fdb-cb6e-4d9a-9ee6-83c53be28a27\Figure_4165232f-e4c4-4acd-8f9c-6db6523c1cb5.fig</w:t>
+                    <w:br/>
+                    <w:t xml:space="preserve">--&gt; C:\Users\sebas\AppData\Local\Temp\2f317fdb-cb6e-4d9a-9ee6-83c53be28a27\Figure_4165232f-e4c4-4acd-8f9c-6db6523c1cb5.png</w:t>
                   </w:r>
                 </w:p>
               </w:tc>
@@ -3407,7 +3407,7 @@
               <wp:inline distB="0" distL="0" distR="0" distT="0">
                 <wp:extent cx="5909452" cy="3200400"/>
                 <wp:effectExtent b="0" l="0" r="0" t="0"/>
-                <wp:docPr id="17" name="Figure_ec8695fb-b51a-425e-bc64-01b417437d6a.png"/>
+                <wp:docPr id="17" name="Figure_4165232f-e4c4-4acd-8f9c-6db6523c1cb5.png"/>
                 <wp:cNvGraphicFramePr xmlns:a="http://schemas.openxmlformats.org/drawingml/2006/main">
                   <a:graphicFrameLocks/>
                 </wp:cNvGraphicFramePr>
@@ -3415,7 +3415,7 @@
                   <a:graphicData uri="http://schemas.openxmlformats.org/drawingml/2006/picture">
                     <pic:pic xmlns:pic="http://schemas.openxmlformats.org/drawingml/2006/picture">
                       <pic:nvPicPr>
-                        <pic:cNvPr id="17" name="Figure_ec8695fb-b51a-425e-bc64-01b417437d6a.png"/>
+                        <pic:cNvPr id="17" name="Figure_4165232f-e4c4-4acd-8f9c-6db6523c1cb5.png"/>
                         <pic:cNvPicPr preferRelativeResize="0"/>
                       </pic:nvPicPr>
                       <pic:blipFill>
@@ -3486,9 +3486,9 @@
                     <w:pStyle w:val="MonoSixPointFive"/>
                   </w:pPr>
                   <w:r>
-                    <w:t xml:space="preserve">In D:\GitHub\Parking_Meter\MATLAB\Component\UnitTesting\TestApp.m (TestApp.outputsVerification) at 106</w:t>
-                    <w:br/>
-                    <w:t xml:space="preserve">In D:\GitHub\Parking_Meter\MATLAB\Component\UnitTesting\TestApp.m (TestApp.testCase_050CentsIncrementalTicketPurchase) at 228</w:t>
+                    <w:t xml:space="preserve">In D:\GitHub\C_Code_Integration\MATLAB\Component\UnitTesting\TestApp.m (TestApp.outputsVerification) at 106</w:t>
+                    <w:br/>
+                    <w:t xml:space="preserve">In D:\GitHub\C_Code_Integration\MATLAB\Component\UnitTesting\TestApp.m (TestApp.testCase_050CentsIncrementalTicketPurchase) at 228</w:t>
                   </w:r>
                 </w:p>
               </w:tc>
@@ -3632,7 +3632,7 @@
       <w:r>
         <w:t xml:space="preserve">The test passed.</w:t>
         <w:br/>
-        <w:t xml:space="preserve">Duration: 28.6105 seconds</w:t>
+        <w:t xml:space="preserve">Duration: 29.8002 seconds</w:t>
       </w:r>
     </w:p>
     <w:bookmarkStart w:id="3" w:name="_GoBack"/>
@@ -3867,9 +3867,9 @@
                     <w:pStyle w:val="MonoSixPointFive"/>
                   </w:pPr>
                   <w:r>
-                    <w:t xml:space="preserve">In D:\GitHub\Parking_Meter\MATLAB\Component\UnitTesting\TestApp.m (TestApp.outputsVerification) at 104</w:t>
-                    <w:br/>
-                    <w:t xml:space="preserve">In D:\GitHub\Parking_Meter\MATLAB\Component\UnitTesting\TestApp.m (TestApp.testCase_020CentsIncrementalTicketPurchase) at 257</w:t>
+                    <w:t xml:space="preserve">In D:\GitHub\C_Code_Integration\MATLAB\Component\UnitTesting\TestApp.m (TestApp.outputsVerification) at 104</w:t>
+                    <w:br/>
+                    <w:t xml:space="preserve">In D:\GitHub\C_Code_Integration\MATLAB\Component\UnitTesting\TestApp.m (TestApp.testCase_020CentsIncrementalTicketPurchase) at 257</w:t>
                   </w:r>
                 </w:p>
               </w:tc>
@@ -3994,7 +3994,7 @@
               <w:t xml:space="preserve"> </w:t>
             </w:r>
             <w:r>
-              <w:t>10-Jul-2022 18:52:16</w:t>
+              <w:t>16-Oct-2022 18:51:53</w:t>
             </w:r>
           </w:p>
           <w:p>
@@ -4041,9 +4041,9 @@
                   <w:r>
                     <w:t xml:space="preserve">Figure saved to:</w:t>
                     <w:br/>
-                    <w:t xml:space="preserve">--&gt; C:\Users\sebas\AppData\Local\Temp\87da19fc-2905-4f29-82af-b38614487088\Figure_6bab85eb-c814-4e99-8511-cc2564f9a9d8.fig</w:t>
-                    <w:br/>
-                    <w:t xml:space="preserve">--&gt; C:\Users\sebas\AppData\Local\Temp\87da19fc-2905-4f29-82af-b38614487088\Figure_6bab85eb-c814-4e99-8511-cc2564f9a9d8.png</w:t>
+                    <w:t xml:space="preserve">--&gt; C:\Users\sebas\AppData\Local\Temp\2f317fdb-cb6e-4d9a-9ee6-83c53be28a27\Figure_00638426-e52d-4f6a-bb5c-fa1c05b2d2db.fig</w:t>
+                    <w:br/>
+                    <w:t xml:space="preserve">--&gt; C:\Users\sebas\AppData\Local\Temp\2f317fdb-cb6e-4d9a-9ee6-83c53be28a27\Figure_00638426-e52d-4f6a-bb5c-fa1c05b2d2db.png</w:t>
                   </w:r>
                 </w:p>
               </w:tc>
@@ -4057,7 +4057,7 @@
               <wp:inline distB="0" distL="0" distR="0" distT="0">
                 <wp:extent cx="5909452" cy="3200400"/>
                 <wp:effectExtent b="0" l="0" r="0" t="0"/>
-                <wp:docPr id="19" name="Figure_6bab85eb-c814-4e99-8511-cc2564f9a9d8.png"/>
+                <wp:docPr id="19" name="Figure_00638426-e52d-4f6a-bb5c-fa1c05b2d2db.png"/>
                 <wp:cNvGraphicFramePr xmlns:a="http://schemas.openxmlformats.org/drawingml/2006/main">
                   <a:graphicFrameLocks/>
                 </wp:cNvGraphicFramePr>
@@ -4065,7 +4065,7 @@
                   <a:graphicData uri="http://schemas.openxmlformats.org/drawingml/2006/picture">
                     <pic:pic xmlns:pic="http://schemas.openxmlformats.org/drawingml/2006/picture">
                       <pic:nvPicPr>
-                        <pic:cNvPr id="19" name="Figure_6bab85eb-c814-4e99-8511-cc2564f9a9d8.png"/>
+                        <pic:cNvPr id="19" name="Figure_00638426-e52d-4f6a-bb5c-fa1c05b2d2db.png"/>
                         <pic:cNvPicPr preferRelativeResize="0"/>
                       </pic:nvPicPr>
                       <pic:blipFill>
@@ -4136,9 +4136,9 @@
                     <w:pStyle w:val="MonoSixPointFive"/>
                   </w:pPr>
                   <w:r>
-                    <w:t xml:space="preserve">In D:\GitHub\Parking_Meter\MATLAB\Component\UnitTesting\TestApp.m (TestApp.outputsVerification) at 106</w:t>
-                    <w:br/>
-                    <w:t xml:space="preserve">In D:\GitHub\Parking_Meter\MATLAB\Component\UnitTesting\TestApp.m (TestApp.testCase_020CentsIncrementalTicketPurchase) at 257</w:t>
+                    <w:t xml:space="preserve">In D:\GitHub\C_Code_Integration\MATLAB\Component\UnitTesting\TestApp.m (TestApp.outputsVerification) at 106</w:t>
+                    <w:br/>
+                    <w:t xml:space="preserve">In D:\GitHub\C_Code_Integration\MATLAB\Component\UnitTesting\TestApp.m (TestApp.testCase_020CentsIncrementalTicketPurchase) at 257</w:t>
                   </w:r>
                 </w:p>
               </w:tc>
@@ -4282,7 +4282,7 @@
       <w:r>
         <w:t xml:space="preserve">The test passed.</w:t>
         <w:br/>
-        <w:t xml:space="preserve">Duration: 39.1314 seconds</w:t>
+        <w:t xml:space="preserve">Duration: 41.3313 seconds</w:t>
       </w:r>
     </w:p>
     <w:bookmarkStart w:id="3" w:name="_GoBack"/>
@@ -4541,9 +4541,9 @@
                     <w:pStyle w:val="MonoSixPointFive"/>
                   </w:pPr>
                   <w:r>
-                    <w:t xml:space="preserve">In D:\GitHub\Parking_Meter\MATLAB\Component\UnitTesting\TestApp.m (TestApp.outputsVerification) at 104</w:t>
-                    <w:br/>
-                    <w:t xml:space="preserve">In D:\GitHub\Parking_Meter\MATLAB\Component\UnitTesting\TestApp.m (TestApp.testCase_010CentsIncrementalTicketPurchase) at 287</w:t>
+                    <w:t xml:space="preserve">In D:\GitHub\C_Code_Integration\MATLAB\Component\UnitTesting\TestApp.m (TestApp.outputsVerification) at 104</w:t>
+                    <w:br/>
+                    <w:t xml:space="preserve">In D:\GitHub\C_Code_Integration\MATLAB\Component\UnitTesting\TestApp.m (TestApp.testCase_010CentsIncrementalTicketPurchase) at 287</w:t>
                   </w:r>
                 </w:p>
               </w:tc>
@@ -4668,7 +4668,7 @@
               <w:t xml:space="preserve"> </w:t>
             </w:r>
             <w:r>
-              <w:t>10-Jul-2022 18:52:55</w:t>
+              <w:t>16-Oct-2022 18:52:35</w:t>
             </w:r>
           </w:p>
           <w:p>
@@ -4715,9 +4715,9 @@
                   <w:r>
                     <w:t xml:space="preserve">Figure saved to:</w:t>
                     <w:br/>
-                    <w:t xml:space="preserve">--&gt; C:\Users\sebas\AppData\Local\Temp\87da19fc-2905-4f29-82af-b38614487088\Figure_bfe38f5a-4924-4e52-bb20-0a60d44389aa.fig</w:t>
-                    <w:br/>
-                    <w:t xml:space="preserve">--&gt; C:\Users\sebas\AppData\Local\Temp\87da19fc-2905-4f29-82af-b38614487088\Figure_bfe38f5a-4924-4e52-bb20-0a60d44389aa.png</w:t>
+                    <w:t xml:space="preserve">--&gt; C:\Users\sebas\AppData\Local\Temp\2f317fdb-cb6e-4d9a-9ee6-83c53be28a27\Figure_f58515d2-b62d-4acf-bf48-29eb707e6895.fig</w:t>
+                    <w:br/>
+                    <w:t xml:space="preserve">--&gt; C:\Users\sebas\AppData\Local\Temp\2f317fdb-cb6e-4d9a-9ee6-83c53be28a27\Figure_f58515d2-b62d-4acf-bf48-29eb707e6895.png</w:t>
                   </w:r>
                 </w:p>
               </w:tc>
@@ -4731,7 +4731,7 @@
               <wp:inline distB="0" distL="0" distR="0" distT="0">
                 <wp:extent cx="5909452" cy="3200400"/>
                 <wp:effectExtent b="0" l="0" r="0" t="0"/>
-                <wp:docPr id="21" name="Figure_bfe38f5a-4924-4e52-bb20-0a60d44389aa.png"/>
+                <wp:docPr id="21" name="Figure_f58515d2-b62d-4acf-bf48-29eb707e6895.png"/>
                 <wp:cNvGraphicFramePr xmlns:a="http://schemas.openxmlformats.org/drawingml/2006/main">
                   <a:graphicFrameLocks/>
                 </wp:cNvGraphicFramePr>
@@ -4739,7 +4739,7 @@
                   <a:graphicData uri="http://schemas.openxmlformats.org/drawingml/2006/picture">
                     <pic:pic xmlns:pic="http://schemas.openxmlformats.org/drawingml/2006/picture">
                       <pic:nvPicPr>
-                        <pic:cNvPr id="21" name="Figure_bfe38f5a-4924-4e52-bb20-0a60d44389aa.png"/>
+                        <pic:cNvPr id="21" name="Figure_f58515d2-b62d-4acf-bf48-29eb707e6895.png"/>
                         <pic:cNvPicPr preferRelativeResize="0"/>
                       </pic:nvPicPr>
                       <pic:blipFill>
@@ -4810,9 +4810,9 @@
                     <w:pStyle w:val="MonoSixPointFive"/>
                   </w:pPr>
                   <w:r>
-                    <w:t xml:space="preserve">In D:\GitHub\Parking_Meter\MATLAB\Component\UnitTesting\TestApp.m (TestApp.outputsVerification) at 106</w:t>
-                    <w:br/>
-                    <w:t xml:space="preserve">In D:\GitHub\Parking_Meter\MATLAB\Component\UnitTesting\TestApp.m (TestApp.testCase_010CentsIncrementalTicketPurchase) at 287</w:t>
+                    <w:t xml:space="preserve">In D:\GitHub\C_Code_Integration\MATLAB\Component\UnitTesting\TestApp.m (TestApp.outputsVerification) at 106</w:t>
+                    <w:br/>
+                    <w:t xml:space="preserve">In D:\GitHub\C_Code_Integration\MATLAB\Component\UnitTesting\TestApp.m (TestApp.testCase_010CentsIncrementalTicketPurchase) at 287</w:t>
                   </w:r>
                 </w:p>
               </w:tc>
@@ -4956,7 +4956,7 @@
       <w:r>
         <w:t xml:space="preserve">The test passed.</w:t>
         <w:br/>
-        <w:t xml:space="preserve">Duration: 58.8232 seconds</w:t>
+        <w:t xml:space="preserve">Duration: 60.8963 seconds</w:t>
       </w:r>
     </w:p>
     <w:bookmarkStart w:id="3" w:name="_GoBack"/>
@@ -5287,9 +5287,9 @@
                     <w:pStyle w:val="MonoSixPointFive"/>
                   </w:pPr>
                   <w:r>
-                    <w:t xml:space="preserve">In D:\GitHub\Parking_Meter\MATLAB\Component\UnitTesting\TestApp.m (TestApp.outputsVerification) at 104</w:t>
-                    <w:br/>
-                    <w:t xml:space="preserve">In D:\GitHub\Parking_Meter\MATLAB\Component\UnitTesting\TestApp.m (TestApp.testCase_FullyEmptyAndReloadCashBox) at 343</w:t>
+                    <w:t xml:space="preserve">In D:\GitHub\C_Code_Integration\MATLAB\Component\UnitTesting\TestApp.m (TestApp.outputsVerification) at 104</w:t>
+                    <w:br/>
+                    <w:t xml:space="preserve">In D:\GitHub\C_Code_Integration\MATLAB\Component\UnitTesting\TestApp.m (TestApp.testCase_FullyEmptyAndReloadCashBox) at 343</w:t>
                   </w:r>
                 </w:p>
               </w:tc>
@@ -5414,7 +5414,7 @@
               <w:t xml:space="preserve"> </w:t>
             </w:r>
             <w:r>
-              <w:t>10-Jul-2022 18:53:54</w:t>
+              <w:t>16-Oct-2022 18:53:35</w:t>
             </w:r>
           </w:p>
           <w:p>
@@ -5461,9 +5461,9 @@
                   <w:r>
                     <w:t xml:space="preserve">Figure saved to:</w:t>
                     <w:br/>
-                    <w:t xml:space="preserve">--&gt; C:\Users\sebas\AppData\Local\Temp\87da19fc-2905-4f29-82af-b38614487088\Figure_a3f0b322-04da-49b3-aa24-d86204a26ec8.fig</w:t>
-                    <w:br/>
-                    <w:t xml:space="preserve">--&gt; C:\Users\sebas\AppData\Local\Temp\87da19fc-2905-4f29-82af-b38614487088\Figure_a3f0b322-04da-49b3-aa24-d86204a26ec8.png</w:t>
+                    <w:t xml:space="preserve">--&gt; C:\Users\sebas\AppData\Local\Temp\2f317fdb-cb6e-4d9a-9ee6-83c53be28a27\Figure_4def2c35-c157-4e02-9e1f-c5421b2b2f5c.fig</w:t>
+                    <w:br/>
+                    <w:t xml:space="preserve">--&gt; C:\Users\sebas\AppData\Local\Temp\2f317fdb-cb6e-4d9a-9ee6-83c53be28a27\Figure_4def2c35-c157-4e02-9e1f-c5421b2b2f5c.png</w:t>
                   </w:r>
                 </w:p>
               </w:tc>
@@ -5477,7 +5477,7 @@
               <wp:inline distB="0" distL="0" distR="0" distT="0">
                 <wp:extent cx="5909452" cy="3200400"/>
                 <wp:effectExtent b="0" l="0" r="0" t="0"/>
-                <wp:docPr id="23" name="Figure_a3f0b322-04da-49b3-aa24-d86204a26ec8.png"/>
+                <wp:docPr id="23" name="Figure_4def2c35-c157-4e02-9e1f-c5421b2b2f5c.png"/>
                 <wp:cNvGraphicFramePr xmlns:a="http://schemas.openxmlformats.org/drawingml/2006/main">
                   <a:graphicFrameLocks/>
                 </wp:cNvGraphicFramePr>
@@ -5485,7 +5485,7 @@
                   <a:graphicData uri="http://schemas.openxmlformats.org/drawingml/2006/picture">
                     <pic:pic xmlns:pic="http://schemas.openxmlformats.org/drawingml/2006/picture">
                       <pic:nvPicPr>
-                        <pic:cNvPr id="23" name="Figure_a3f0b322-04da-49b3-aa24-d86204a26ec8.png"/>
+                        <pic:cNvPr id="23" name="Figure_4def2c35-c157-4e02-9e1f-c5421b2b2f5c.png"/>
                         <pic:cNvPicPr preferRelativeResize="0"/>
                       </pic:nvPicPr>
                       <pic:blipFill>
@@ -5556,9 +5556,9 @@
                     <w:pStyle w:val="MonoSixPointFive"/>
                   </w:pPr>
                   <w:r>
-                    <w:t xml:space="preserve">In D:\GitHub\Parking_Meter\MATLAB\Component\UnitTesting\TestApp.m (TestApp.outputsVerification) at 106</w:t>
-                    <w:br/>
-                    <w:t xml:space="preserve">In D:\GitHub\Parking_Meter\MATLAB\Component\UnitTesting\TestApp.m (TestApp.testCase_FullyEmptyAndReloadCashBox) at 343</w:t>
+                    <w:t xml:space="preserve">In D:\GitHub\C_Code_Integration\MATLAB\Component\UnitTesting\TestApp.m (TestApp.outputsVerification) at 106</w:t>
+                    <w:br/>
+                    <w:t xml:space="preserve">In D:\GitHub\C_Code_Integration\MATLAB\Component\UnitTesting\TestApp.m (TestApp.testCase_FullyEmptyAndReloadCashBox) at 343</w:t>
                   </w:r>
                 </w:p>
               </w:tc>
@@ -5702,7 +5702,7 @@
       <w:r>
         <w:t xml:space="preserve">The test passed.</w:t>
         <w:br/>
-        <w:t xml:space="preserve">Duration: 12.6169 seconds</w:t>
+        <w:t xml:space="preserve">Duration: 13.1046 seconds</w:t>
       </w:r>
     </w:p>
     <w:bookmarkStart w:id="3" w:name="_GoBack"/>
@@ -5909,9 +5909,9 @@
                     <w:pStyle w:val="MonoSixPointFive"/>
                   </w:pPr>
                   <w:r>
-                    <w:t xml:space="preserve">In D:\GitHub\Parking_Meter\MATLAB\Component\UnitTesting\TestApp.m (TestApp.outputsVerification) at 104</w:t>
-                    <w:br/>
-                    <w:t xml:space="preserve">In D:\GitHub\Parking_Meter\MATLAB\Component\UnitTesting\TestApp.m (TestApp.testCase_SwitchOffTheLowLevelApplication) at 361</w:t>
+                    <w:t xml:space="preserve">In D:\GitHub\C_Code_Integration\MATLAB\Component\UnitTesting\TestApp.m (TestApp.outputsVerification) at 104</w:t>
+                    <w:br/>
+                    <w:t xml:space="preserve">In D:\GitHub\C_Code_Integration\MATLAB\Component\UnitTesting\TestApp.m (TestApp.testCase_SwitchOffTheLowLevelApplication) at 361</w:t>
                   </w:r>
                 </w:p>
               </w:tc>
@@ -6036,7 +6036,7 @@
               <w:t xml:space="preserve"> </w:t>
             </w:r>
             <w:r>
-              <w:t>10-Jul-2022 18:54:07</w:t>
+              <w:t>16-Oct-2022 18:53:49</w:t>
             </w:r>
           </w:p>
           <w:p>
@@ -6083,9 +6083,9 @@
                   <w:r>
                     <w:t xml:space="preserve">Figure saved to:</w:t>
                     <w:br/>
-                    <w:t xml:space="preserve">--&gt; C:\Users\sebas\AppData\Local\Temp\87da19fc-2905-4f29-82af-b38614487088\Figure_b9e411f5-c4f6-4f46-96bd-b1434d91917b.fig</w:t>
-                    <w:br/>
-                    <w:t xml:space="preserve">--&gt; C:\Users\sebas\AppData\Local\Temp\87da19fc-2905-4f29-82af-b38614487088\Figure_b9e411f5-c4f6-4f46-96bd-b1434d91917b.png</w:t>
+                    <w:t xml:space="preserve">--&gt; C:\Users\sebas\AppData\Local\Temp\2f317fdb-cb6e-4d9a-9ee6-83c53be28a27\Figure_7324b390-15df-41d2-8779-75d447f19e8e.fig</w:t>
+                    <w:br/>
+                    <w:t xml:space="preserve">--&gt; C:\Users\sebas\AppData\Local\Temp\2f317fdb-cb6e-4d9a-9ee6-83c53be28a27\Figure_7324b390-15df-41d2-8779-75d447f19e8e.png</w:t>
                   </w:r>
                 </w:p>
               </w:tc>
@@ -6099,7 +6099,7 @@
               <wp:inline distB="0" distL="0" distR="0" distT="0">
                 <wp:extent cx="5909452" cy="3200400"/>
                 <wp:effectExtent b="0" l="0" r="0" t="0"/>
-                <wp:docPr id="25" name="Figure_b9e411f5-c4f6-4f46-96bd-b1434d91917b.png"/>
+                <wp:docPr id="25" name="Figure_7324b390-15df-41d2-8779-75d447f19e8e.png"/>
                 <wp:cNvGraphicFramePr xmlns:a="http://schemas.openxmlformats.org/drawingml/2006/main">
                   <a:graphicFrameLocks/>
                 </wp:cNvGraphicFramePr>
@@ -6107,7 +6107,7 @@
                   <a:graphicData uri="http://schemas.openxmlformats.org/drawingml/2006/picture">
                     <pic:pic xmlns:pic="http://schemas.openxmlformats.org/drawingml/2006/picture">
                       <pic:nvPicPr>
-                        <pic:cNvPr id="25" name="Figure_b9e411f5-c4f6-4f46-96bd-b1434d91917b.png"/>
+                        <pic:cNvPr id="25" name="Figure_7324b390-15df-41d2-8779-75d447f19e8e.png"/>
                         <pic:cNvPicPr preferRelativeResize="0"/>
                       </pic:nvPicPr>
                       <pic:blipFill>
@@ -6178,9 +6178,9 @@
                     <w:pStyle w:val="MonoSixPointFive"/>
                   </w:pPr>
                   <w:r>
-                    <w:t xml:space="preserve">In D:\GitHub\Parking_Meter\MATLAB\Component\UnitTesting\TestApp.m (TestApp.outputsVerification) at 106</w:t>
-                    <w:br/>
-                    <w:t xml:space="preserve">In D:\GitHub\Parking_Meter\MATLAB\Component\UnitTesting\TestApp.m (TestApp.testCase_SwitchOffTheLowLevelApplication) at 361</w:t>
+                    <w:t xml:space="preserve">In D:\GitHub\C_Code_Integration\MATLAB\Component\UnitTesting\TestApp.m (TestApp.outputsVerification) at 106</w:t>
+                    <w:br/>
+                    <w:t xml:space="preserve">In D:\GitHub\C_Code_Integration\MATLAB\Component\UnitTesting\TestApp.m (TestApp.testCase_SwitchOffTheLowLevelApplication) at 361</w:t>
                   </w:r>
                 </w:p>
               </w:tc>

</xml_diff>

<commit_message>
Upgrade of the MATLAB implementation to R2023a
The round button components have the same look and feel that in C#.
Regeneration of all the binary files and artefacts.
Validation of all the C codegen and testing scripts.
</commit_message>
<xml_diff>
--- a/MATLAB/Work/Report.docx
+++ b/MATLAB/Work/Report.docx
@@ -75,7 +75,7 @@
               <w:pStyle w:val="Left18"/>
             </w:pPr>
             <w:r>
-              <w:t>16-Oct-2022 18:53:51</w:t>
+              <w:t>12-Apr-2023 17:51:24</w:t>
             </w:r>
           </w:p>
         </w:tc>
@@ -159,7 +159,7 @@
               <w:pStyle w:val="Left18"/>
             </w:pPr>
             <w:r>
-              <w:t>9.13.0.2080170 (R2022b) Update 1</w:t>
+              <w:t>9.14.0.2239454 (R2023a) Update 1</w:t>
             </w:r>
             <w:r>
               <w:t xml:space="preserve"> </w:t>
@@ -243,7 +243,7 @@
               <w:pStyle w:val="Left18"/>
             </w:pPr>
             <w:r>
-              <w:t>230.5793 seconds</w:t>
+              <w:t>226.7987 seconds</w:t>
             </w:r>
           </w:p>
         </w:tc>
@@ -319,7 +319,7 @@
         <wp:inline distB="0" distL="0" distR="0" distT="0">
           <wp:extent cx="5486400" cy="2743200"/>
           <wp:effectExtent b="0" l="0" r="0" t="0"/>
-          <wp:docPr id="1" name="tpd2273491_9431_4088_8f44_fc8f28ff84ad.png"/>
+          <wp:docPr id="1" name="tp54db2945_f3b9_450d_a117_86d719383440.png"/>
           <wp:cNvGraphicFramePr xmlns:a="http://schemas.openxmlformats.org/drawingml/2006/main">
             <a:graphicFrameLocks/>
           </wp:cNvGraphicFramePr>
@@ -327,7 +327,7 @@
             <a:graphicData uri="http://schemas.openxmlformats.org/drawingml/2006/picture">
               <pic:pic xmlns:pic="http://schemas.openxmlformats.org/drawingml/2006/picture">
                 <pic:nvPicPr>
-                  <pic:cNvPr id="1" name="tpd2273491_9431_4088_8f44_fc8f28ff84ad.png"/>
+                  <pic:cNvPr id="1" name="tp54db2945_f3b9_450d_a117_86d719383440.png"/>
                   <pic:cNvPicPr preferRelativeResize="0"/>
                 </pic:nvPicPr>
                 <pic:blipFill>
@@ -406,7 +406,7 @@
       </w:pPr>
       <w:hyperlink w:anchor="Link1">
         <w:r>
-          <w:t>D:\GitHub\C_Code_Integration\MATLAB\Component\UnitTesting\</w:t>
+          <w:t>D:\GitHub\C_Code_Integration\MATLAB\Components\UnitTesting\</w:t>
         </w:r>
       </w:hyperlink>
     </w:p>
@@ -485,7 +485,7 @@
               <w:pStyle w:val="TenPointRight"/>
             </w:pPr>
             <w:r>
-              <w:t>230.5793 seconds</w:t>
+              <w:t>226.7987 seconds</w:t>
             </w:r>
             <w:r>
               <w:t xml:space="preserve"> </w:t>
@@ -981,7 +981,7 @@
       <w:bookmarkStart w:id="r1" w:name="Link1"/>
       <w:bookmarkEnd w:id="r1"/>
       <w:r>
-        <w:t xml:space="preserve">D:\GitHub\C_Code_Integration\MATLAB\Component\UnitTesting\</w:t>
+        <w:t xml:space="preserve">D:\GitHub\C_Code_Integration\MATLAB\Components\UnitTesting\</w:t>
       </w:r>
     </w:p>
     <w:p>
@@ -1052,7 +1052,7 @@
       <w:r>
         <w:t xml:space="preserve">The test passed.</w:t>
         <w:br/>
-        <w:t xml:space="preserve">Duration: 17.7178 seconds</w:t>
+        <w:t xml:space="preserve">Duration: 17.7427 seconds</w:t>
       </w:r>
     </w:p>
     <w:bookmarkStart w:id="3" w:name="_GoBack"/>
@@ -1279,9 +1279,9 @@
                     <w:pStyle w:val="MonoSixPointFive"/>
                   </w:pPr>
                   <w:r>
-                    <w:t xml:space="preserve">In D:\GitHub\C_Code_Integration\MATLAB\Component\UnitTesting\TestApp.m (TestApp.outputsVerification) at 104</w:t>
-                    <w:br/>
-                    <w:t xml:space="preserve">In D:\GitHub\C_Code_Integration\MATLAB\Component\UnitTesting\TestApp.m (TestApp.testCase_StraightTicketPurchase) at 140</w:t>
+                    <w:t xml:space="preserve">In D:\GitHub\C_Code_Integration\MATLAB\Components\UnitTesting\TestApp.m (TestApp.outputsVerification) at 105</w:t>
+                    <w:br/>
+                    <w:t xml:space="preserve">In D:\GitHub\C_Code_Integration\MATLAB\Components\UnitTesting\TestApp.m (TestApp.testCase_StraightTicketPurchase) at 141</w:t>
                   </w:r>
                 </w:p>
               </w:tc>
@@ -1406,7 +1406,7 @@
               <w:t xml:space="preserve"> </w:t>
             </w:r>
             <w:r>
-              <w:t>16-Oct-2022 18:50:16</w:t>
+              <w:t>12-Apr-2023 17:47:52</w:t>
             </w:r>
           </w:p>
           <w:p>
@@ -1453,9 +1453,9 @@
                   <w:r>
                     <w:t xml:space="preserve">Figure saved to:</w:t>
                     <w:br/>
-                    <w:t xml:space="preserve">--&gt; C:\Users\sebas\AppData\Local\Temp\2f317fdb-cb6e-4d9a-9ee6-83c53be28a27\Figure_24373f92-ac4c-450d-b2c5-579bad83ecd8.fig</w:t>
-                    <w:br/>
-                    <w:t xml:space="preserve">--&gt; C:\Users\sebas\AppData\Local\Temp\2f317fdb-cb6e-4d9a-9ee6-83c53be28a27\Figure_24373f92-ac4c-450d-b2c5-579bad83ecd8.png</w:t>
+                    <w:t xml:space="preserve">--&gt; C:\Users\sebas\AppData\Local\Temp\90415fe1-a524-4df2-93ad-4c2ee19d658b\Figure_ee926a2f-e913-426c-ae91-74e9219b3fab.fig</w:t>
+                    <w:br/>
+                    <w:t xml:space="preserve">--&gt; C:\Users\sebas\AppData\Local\Temp\90415fe1-a524-4df2-93ad-4c2ee19d658b\Figure_ee926a2f-e913-426c-ae91-74e9219b3fab.png</w:t>
                   </w:r>
                 </w:p>
               </w:tc>
@@ -1469,7 +1469,7 @@
               <wp:inline distB="0" distL="0" distR="0" distT="0">
                 <wp:extent cx="5909452" cy="3200400"/>
                 <wp:effectExtent b="0" l="0" r="0" t="0"/>
-                <wp:docPr id="11" name="Figure_24373f92-ac4c-450d-b2c5-579bad83ecd8.png"/>
+                <wp:docPr id="11" name="Figure_ee926a2f-e913-426c-ae91-74e9219b3fab.png"/>
                 <wp:cNvGraphicFramePr xmlns:a="http://schemas.openxmlformats.org/drawingml/2006/main">
                   <a:graphicFrameLocks/>
                 </wp:cNvGraphicFramePr>
@@ -1477,7 +1477,7 @@
                   <a:graphicData uri="http://schemas.openxmlformats.org/drawingml/2006/picture">
                     <pic:pic xmlns:pic="http://schemas.openxmlformats.org/drawingml/2006/picture">
                       <pic:nvPicPr>
-                        <pic:cNvPr id="11" name="Figure_24373f92-ac4c-450d-b2c5-579bad83ecd8.png"/>
+                        <pic:cNvPr id="11" name="Figure_ee926a2f-e913-426c-ae91-74e9219b3fab.png"/>
                         <pic:cNvPicPr preferRelativeResize="0"/>
                       </pic:nvPicPr>
                       <pic:blipFill>
@@ -1548,9 +1548,9 @@
                     <w:pStyle w:val="MonoSixPointFive"/>
                   </w:pPr>
                   <w:r>
-                    <w:t xml:space="preserve">In D:\GitHub\C_Code_Integration\MATLAB\Component\UnitTesting\TestApp.m (TestApp.outputsVerification) at 106</w:t>
-                    <w:br/>
-                    <w:t xml:space="preserve">In D:\GitHub\C_Code_Integration\MATLAB\Component\UnitTesting\TestApp.m (TestApp.testCase_StraightTicketPurchase) at 140</w:t>
+                    <w:t xml:space="preserve">In D:\GitHub\C_Code_Integration\MATLAB\Components\UnitTesting\TestApp.m (TestApp.outputsVerification) at 107</w:t>
+                    <w:br/>
+                    <w:t xml:space="preserve">In D:\GitHub\C_Code_Integration\MATLAB\Components\UnitTesting\TestApp.m (TestApp.testCase_StraightTicketPurchase) at 141</w:t>
                   </w:r>
                 </w:p>
               </w:tc>
@@ -1694,7 +1694,7 @@
       <w:r>
         <w:t xml:space="preserve">The test passed.</w:t>
         <w:br/>
-        <w:t xml:space="preserve">Duration: 24.2018 seconds</w:t>
+        <w:t xml:space="preserve">Duration: 21.3984 seconds</w:t>
       </w:r>
     </w:p>
     <w:bookmarkStart w:id="3" w:name="_GoBack"/>
@@ -1933,9 +1933,9 @@
                     <w:pStyle w:val="MonoSixPointFive"/>
                   </w:pPr>
                   <w:r>
-                    <w:t xml:space="preserve">In D:\GitHub\C_Code_Integration\MATLAB\Component\UnitTesting\TestApp.m (TestApp.outputsVerification) at 104</w:t>
-                    <w:br/>
-                    <w:t xml:space="preserve">In D:\GitHub\C_Code_Integration\MATLAB\Component\UnitTesting\TestApp.m (TestApp.testCase_BiggestChangeOnTicketPurchase) at 172</w:t>
+                    <w:t xml:space="preserve">In D:\GitHub\C_Code_Integration\MATLAB\Components\UnitTesting\TestApp.m (TestApp.outputsVerification) at 105</w:t>
+                    <w:br/>
+                    <w:t xml:space="preserve">In D:\GitHub\C_Code_Integration\MATLAB\Components\UnitTesting\TestApp.m (TestApp.testCase_BiggestChangeOnTicketPurchase) at 173</w:t>
                   </w:r>
                 </w:p>
               </w:tc>
@@ -2060,7 +2060,7 @@
               <w:t xml:space="preserve"> </w:t>
             </w:r>
             <w:r>
-              <w:t>16-Oct-2022 18:50:39</w:t>
+              <w:t>12-Apr-2023 17:48:13</w:t>
             </w:r>
           </w:p>
           <w:p>
@@ -2107,9 +2107,9 @@
                   <w:r>
                     <w:t xml:space="preserve">Figure saved to:</w:t>
                     <w:br/>
-                    <w:t xml:space="preserve">--&gt; C:\Users\sebas\AppData\Local\Temp\2f317fdb-cb6e-4d9a-9ee6-83c53be28a27\Figure_2c85ecc4-4334-499d-b4e0-313a3137ebeb.fig</w:t>
-                    <w:br/>
-                    <w:t xml:space="preserve">--&gt; C:\Users\sebas\AppData\Local\Temp\2f317fdb-cb6e-4d9a-9ee6-83c53be28a27\Figure_2c85ecc4-4334-499d-b4e0-313a3137ebeb.png</w:t>
+                    <w:t xml:space="preserve">--&gt; C:\Users\sebas\AppData\Local\Temp\90415fe1-a524-4df2-93ad-4c2ee19d658b\Figure_da1e9629-dc72-4359-bb59-1697ca6c38ee.fig</w:t>
+                    <w:br/>
+                    <w:t xml:space="preserve">--&gt; C:\Users\sebas\AppData\Local\Temp\90415fe1-a524-4df2-93ad-4c2ee19d658b\Figure_da1e9629-dc72-4359-bb59-1697ca6c38ee.png</w:t>
                   </w:r>
                 </w:p>
               </w:tc>
@@ -2123,7 +2123,7 @@
               <wp:inline distB="0" distL="0" distR="0" distT="0">
                 <wp:extent cx="5909452" cy="3200400"/>
                 <wp:effectExtent b="0" l="0" r="0" t="0"/>
-                <wp:docPr id="13" name="Figure_2c85ecc4-4334-499d-b4e0-313a3137ebeb.png"/>
+                <wp:docPr id="13" name="Figure_da1e9629-dc72-4359-bb59-1697ca6c38ee.png"/>
                 <wp:cNvGraphicFramePr xmlns:a="http://schemas.openxmlformats.org/drawingml/2006/main">
                   <a:graphicFrameLocks/>
                 </wp:cNvGraphicFramePr>
@@ -2131,7 +2131,7 @@
                   <a:graphicData uri="http://schemas.openxmlformats.org/drawingml/2006/picture">
                     <pic:pic xmlns:pic="http://schemas.openxmlformats.org/drawingml/2006/picture">
                       <pic:nvPicPr>
-                        <pic:cNvPr id="13" name="Figure_2c85ecc4-4334-499d-b4e0-313a3137ebeb.png"/>
+                        <pic:cNvPr id="13" name="Figure_da1e9629-dc72-4359-bb59-1697ca6c38ee.png"/>
                         <pic:cNvPicPr preferRelativeResize="0"/>
                       </pic:nvPicPr>
                       <pic:blipFill>
@@ -2202,9 +2202,9 @@
                     <w:pStyle w:val="MonoSixPointFive"/>
                   </w:pPr>
                   <w:r>
-                    <w:t xml:space="preserve">In D:\GitHub\C_Code_Integration\MATLAB\Component\UnitTesting\TestApp.m (TestApp.outputsVerification) at 106</w:t>
-                    <w:br/>
-                    <w:t xml:space="preserve">In D:\GitHub\C_Code_Integration\MATLAB\Component\UnitTesting\TestApp.m (TestApp.testCase_BiggestChangeOnTicketPurchase) at 172</w:t>
+                    <w:t xml:space="preserve">In D:\GitHub\C_Code_Integration\MATLAB\Components\UnitTesting\TestApp.m (TestApp.outputsVerification) at 107</w:t>
+                    <w:br/>
+                    <w:t xml:space="preserve">In D:\GitHub\C_Code_Integration\MATLAB\Components\UnitTesting\TestApp.m (TestApp.testCase_BiggestChangeOnTicketPurchase) at 173</w:t>
                   </w:r>
                 </w:p>
               </w:tc>
@@ -2348,7 +2348,7 @@
       <w:r>
         <w:t xml:space="preserve">The test passed.</w:t>
         <w:br/>
-        <w:t xml:space="preserve">Duration: 17.5997 seconds</w:t>
+        <w:t xml:space="preserve">Duration: 18.8755 seconds</w:t>
       </w:r>
     </w:p>
     <w:bookmarkStart w:id="3" w:name="_GoBack"/>
@@ -2571,9 +2571,9 @@
                     <w:pStyle w:val="MonoSixPointFive"/>
                   </w:pPr>
                   <w:r>
-                    <w:t xml:space="preserve">In D:\GitHub\C_Code_Integration\MATLAB\Component\UnitTesting\TestApp.m (TestApp.outputsVerification) at 104</w:t>
-                    <w:br/>
-                    <w:t xml:space="preserve">In D:\GitHub\C_Code_Integration\MATLAB\Component\UnitTesting\TestApp.m (TestApp.testCase_CancelTicketPurchase) at 199</w:t>
+                    <w:t xml:space="preserve">In D:\GitHub\C_Code_Integration\MATLAB\Components\UnitTesting\TestApp.m (TestApp.outputsVerification) at 105</w:t>
+                    <w:br/>
+                    <w:t xml:space="preserve">In D:\GitHub\C_Code_Integration\MATLAB\Components\UnitTesting\TestApp.m (TestApp.testCase_CancelTicketPurchase) at 200</w:t>
                   </w:r>
                 </w:p>
               </w:tc>
@@ -2698,7 +2698,7 @@
               <w:t xml:space="preserve"> </w:t>
             </w:r>
             <w:r>
-              <w:t>16-Oct-2022 18:50:58</w:t>
+              <w:t>12-Apr-2023 17:48:31</w:t>
             </w:r>
           </w:p>
           <w:p>
@@ -2745,9 +2745,9 @@
                   <w:r>
                     <w:t xml:space="preserve">Figure saved to:</w:t>
                     <w:br/>
-                    <w:t xml:space="preserve">--&gt; C:\Users\sebas\AppData\Local\Temp\2f317fdb-cb6e-4d9a-9ee6-83c53be28a27\Figure_e7794a3a-3446-49db-8c14-cf395c429b0d.fig</w:t>
-                    <w:br/>
-                    <w:t xml:space="preserve">--&gt; C:\Users\sebas\AppData\Local\Temp\2f317fdb-cb6e-4d9a-9ee6-83c53be28a27\Figure_e7794a3a-3446-49db-8c14-cf395c429b0d.png</w:t>
+                    <w:t xml:space="preserve">--&gt; C:\Users\sebas\AppData\Local\Temp\90415fe1-a524-4df2-93ad-4c2ee19d658b\Figure_035487aa-3468-4a9e-9170-e6f096988729.fig</w:t>
+                    <w:br/>
+                    <w:t xml:space="preserve">--&gt; C:\Users\sebas\AppData\Local\Temp\90415fe1-a524-4df2-93ad-4c2ee19d658b\Figure_035487aa-3468-4a9e-9170-e6f096988729.png</w:t>
                   </w:r>
                 </w:p>
               </w:tc>
@@ -2761,7 +2761,7 @@
               <wp:inline distB="0" distL="0" distR="0" distT="0">
                 <wp:extent cx="5909452" cy="3200400"/>
                 <wp:effectExtent b="0" l="0" r="0" t="0"/>
-                <wp:docPr id="15" name="Figure_e7794a3a-3446-49db-8c14-cf395c429b0d.png"/>
+                <wp:docPr id="15" name="Figure_035487aa-3468-4a9e-9170-e6f096988729.png"/>
                 <wp:cNvGraphicFramePr xmlns:a="http://schemas.openxmlformats.org/drawingml/2006/main">
                   <a:graphicFrameLocks/>
                 </wp:cNvGraphicFramePr>
@@ -2769,7 +2769,7 @@
                   <a:graphicData uri="http://schemas.openxmlformats.org/drawingml/2006/picture">
                     <pic:pic xmlns:pic="http://schemas.openxmlformats.org/drawingml/2006/picture">
                       <pic:nvPicPr>
-                        <pic:cNvPr id="15" name="Figure_e7794a3a-3446-49db-8c14-cf395c429b0d.png"/>
+                        <pic:cNvPr id="15" name="Figure_035487aa-3468-4a9e-9170-e6f096988729.png"/>
                         <pic:cNvPicPr preferRelativeResize="0"/>
                       </pic:nvPicPr>
                       <pic:blipFill>
@@ -2840,9 +2840,9 @@
                     <w:pStyle w:val="MonoSixPointFive"/>
                   </w:pPr>
                   <w:r>
-                    <w:t xml:space="preserve">In D:\GitHub\C_Code_Integration\MATLAB\Component\UnitTesting\TestApp.m (TestApp.outputsVerification) at 106</w:t>
-                    <w:br/>
-                    <w:t xml:space="preserve">In D:\GitHub\C_Code_Integration\MATLAB\Component\UnitTesting\TestApp.m (TestApp.testCase_CancelTicketPurchase) at 199</w:t>
+                    <w:t xml:space="preserve">In D:\GitHub\C_Code_Integration\MATLAB\Components\UnitTesting\TestApp.m (TestApp.outputsVerification) at 107</w:t>
+                    <w:br/>
+                    <w:t xml:space="preserve">In D:\GitHub\C_Code_Integration\MATLAB\Components\UnitTesting\TestApp.m (TestApp.testCase_CancelTicketPurchase) at 200</w:t>
                   </w:r>
                 </w:p>
               </w:tc>
@@ -2986,7 +2986,7 @@
       <w:r>
         <w:t xml:space="preserve">The test passed.</w:t>
         <w:br/>
-        <w:t xml:space="preserve">Duration: 25.9275 seconds</w:t>
+        <w:t xml:space="preserve">Duration: 24.1605 seconds</w:t>
       </w:r>
     </w:p>
     <w:bookmarkStart w:id="3" w:name="_GoBack"/>
@@ -3217,9 +3217,9 @@
                     <w:pStyle w:val="MonoSixPointFive"/>
                   </w:pPr>
                   <w:r>
-                    <w:t xml:space="preserve">In D:\GitHub\C_Code_Integration\MATLAB\Component\UnitTesting\TestApp.m (TestApp.outputsVerification) at 104</w:t>
-                    <w:br/>
-                    <w:t xml:space="preserve">In D:\GitHub\C_Code_Integration\MATLAB\Component\UnitTesting\TestApp.m (TestApp.testCase_050CentsIncrementalTicketPurchase) at 228</w:t>
+                    <w:t xml:space="preserve">In D:\GitHub\C_Code_Integration\MATLAB\Components\UnitTesting\TestApp.m (TestApp.outputsVerification) at 105</w:t>
+                    <w:br/>
+                    <w:t xml:space="preserve">In D:\GitHub\C_Code_Integration\MATLAB\Components\UnitTesting\TestApp.m (TestApp.testCase_050CentsIncrementalTicketPurchase) at 229</w:t>
                   </w:r>
                 </w:p>
               </w:tc>
@@ -3344,7 +3344,7 @@
               <w:t xml:space="preserve"> </w:t>
             </w:r>
             <w:r>
-              <w:t>16-Oct-2022 18:51:23</w:t>
+              <w:t>12-Apr-2023 17:48:57</w:t>
             </w:r>
           </w:p>
           <w:p>
@@ -3391,9 +3391,9 @@
                   <w:r>
                     <w:t xml:space="preserve">Figure saved to:</w:t>
                     <w:br/>
-                    <w:t xml:space="preserve">--&gt; C:\Users\sebas\AppData\Local\Temp\2f317fdb-cb6e-4d9a-9ee6-83c53be28a27\Figure_4165232f-e4c4-4acd-8f9c-6db6523c1cb5.fig</w:t>
-                    <w:br/>
-                    <w:t xml:space="preserve">--&gt; C:\Users\sebas\AppData\Local\Temp\2f317fdb-cb6e-4d9a-9ee6-83c53be28a27\Figure_4165232f-e4c4-4acd-8f9c-6db6523c1cb5.png</w:t>
+                    <w:t xml:space="preserve">--&gt; C:\Users\sebas\AppData\Local\Temp\90415fe1-a524-4df2-93ad-4c2ee19d658b\Figure_f7ea9225-1769-4aff-960c-9d9f1668918e.fig</w:t>
+                    <w:br/>
+                    <w:t xml:space="preserve">--&gt; C:\Users\sebas\AppData\Local\Temp\90415fe1-a524-4df2-93ad-4c2ee19d658b\Figure_f7ea9225-1769-4aff-960c-9d9f1668918e.png</w:t>
                   </w:r>
                 </w:p>
               </w:tc>
@@ -3407,7 +3407,7 @@
               <wp:inline distB="0" distL="0" distR="0" distT="0">
                 <wp:extent cx="5909452" cy="3200400"/>
                 <wp:effectExtent b="0" l="0" r="0" t="0"/>
-                <wp:docPr id="17" name="Figure_4165232f-e4c4-4acd-8f9c-6db6523c1cb5.png"/>
+                <wp:docPr id="17" name="Figure_f7ea9225-1769-4aff-960c-9d9f1668918e.png"/>
                 <wp:cNvGraphicFramePr xmlns:a="http://schemas.openxmlformats.org/drawingml/2006/main">
                   <a:graphicFrameLocks/>
                 </wp:cNvGraphicFramePr>
@@ -3415,7 +3415,7 @@
                   <a:graphicData uri="http://schemas.openxmlformats.org/drawingml/2006/picture">
                     <pic:pic xmlns:pic="http://schemas.openxmlformats.org/drawingml/2006/picture">
                       <pic:nvPicPr>
-                        <pic:cNvPr id="17" name="Figure_4165232f-e4c4-4acd-8f9c-6db6523c1cb5.png"/>
+                        <pic:cNvPr id="17" name="Figure_f7ea9225-1769-4aff-960c-9d9f1668918e.png"/>
                         <pic:cNvPicPr preferRelativeResize="0"/>
                       </pic:nvPicPr>
                       <pic:blipFill>
@@ -3486,9 +3486,9 @@
                     <w:pStyle w:val="MonoSixPointFive"/>
                   </w:pPr>
                   <w:r>
-                    <w:t xml:space="preserve">In D:\GitHub\C_Code_Integration\MATLAB\Component\UnitTesting\TestApp.m (TestApp.outputsVerification) at 106</w:t>
-                    <w:br/>
-                    <w:t xml:space="preserve">In D:\GitHub\C_Code_Integration\MATLAB\Component\UnitTesting\TestApp.m (TestApp.testCase_050CentsIncrementalTicketPurchase) at 228</w:t>
+                    <w:t xml:space="preserve">In D:\GitHub\C_Code_Integration\MATLAB\Components\UnitTesting\TestApp.m (TestApp.outputsVerification) at 107</w:t>
+                    <w:br/>
+                    <w:t xml:space="preserve">In D:\GitHub\C_Code_Integration\MATLAB\Components\UnitTesting\TestApp.m (TestApp.testCase_050CentsIncrementalTicketPurchase) at 229</w:t>
                   </w:r>
                 </w:p>
               </w:tc>
@@ -3632,7 +3632,7 @@
       <w:r>
         <w:t xml:space="preserve">The test passed.</w:t>
         <w:br/>
-        <w:t xml:space="preserve">Duration: 29.8002 seconds</w:t>
+        <w:t xml:space="preserve">Duration: 29.9397 seconds</w:t>
       </w:r>
     </w:p>
     <w:bookmarkStart w:id="3" w:name="_GoBack"/>
@@ -3867,9 +3867,9 @@
                     <w:pStyle w:val="MonoSixPointFive"/>
                   </w:pPr>
                   <w:r>
-                    <w:t xml:space="preserve">In D:\GitHub\C_Code_Integration\MATLAB\Component\UnitTesting\TestApp.m (TestApp.outputsVerification) at 104</w:t>
-                    <w:br/>
-                    <w:t xml:space="preserve">In D:\GitHub\C_Code_Integration\MATLAB\Component\UnitTesting\TestApp.m (TestApp.testCase_020CentsIncrementalTicketPurchase) at 257</w:t>
+                    <w:t xml:space="preserve">In D:\GitHub\C_Code_Integration\MATLAB\Components\UnitTesting\TestApp.m (TestApp.outputsVerification) at 105</w:t>
+                    <w:br/>
+                    <w:t xml:space="preserve">In D:\GitHub\C_Code_Integration\MATLAB\Components\UnitTesting\TestApp.m (TestApp.testCase_020CentsIncrementalTicketPurchase) at 258</w:t>
                   </w:r>
                 </w:p>
               </w:tc>
@@ -3994,7 +3994,7 @@
               <w:t xml:space="preserve"> </w:t>
             </w:r>
             <w:r>
-              <w:t>16-Oct-2022 18:51:53</w:t>
+              <w:t>12-Apr-2023 17:49:26</w:t>
             </w:r>
           </w:p>
           <w:p>
@@ -4041,9 +4041,9 @@
                   <w:r>
                     <w:t xml:space="preserve">Figure saved to:</w:t>
                     <w:br/>
-                    <w:t xml:space="preserve">--&gt; C:\Users\sebas\AppData\Local\Temp\2f317fdb-cb6e-4d9a-9ee6-83c53be28a27\Figure_00638426-e52d-4f6a-bb5c-fa1c05b2d2db.fig</w:t>
-                    <w:br/>
-                    <w:t xml:space="preserve">--&gt; C:\Users\sebas\AppData\Local\Temp\2f317fdb-cb6e-4d9a-9ee6-83c53be28a27\Figure_00638426-e52d-4f6a-bb5c-fa1c05b2d2db.png</w:t>
+                    <w:t xml:space="preserve">--&gt; C:\Users\sebas\AppData\Local\Temp\90415fe1-a524-4df2-93ad-4c2ee19d658b\Figure_c155bb37-5b6d-41d5-b711-0a984e2ff22c.fig</w:t>
+                    <w:br/>
+                    <w:t xml:space="preserve">--&gt; C:\Users\sebas\AppData\Local\Temp\90415fe1-a524-4df2-93ad-4c2ee19d658b\Figure_c155bb37-5b6d-41d5-b711-0a984e2ff22c.png</w:t>
                   </w:r>
                 </w:p>
               </w:tc>
@@ -4057,7 +4057,7 @@
               <wp:inline distB="0" distL="0" distR="0" distT="0">
                 <wp:extent cx="5909452" cy="3200400"/>
                 <wp:effectExtent b="0" l="0" r="0" t="0"/>
-                <wp:docPr id="19" name="Figure_00638426-e52d-4f6a-bb5c-fa1c05b2d2db.png"/>
+                <wp:docPr id="19" name="Figure_c155bb37-5b6d-41d5-b711-0a984e2ff22c.png"/>
                 <wp:cNvGraphicFramePr xmlns:a="http://schemas.openxmlformats.org/drawingml/2006/main">
                   <a:graphicFrameLocks/>
                 </wp:cNvGraphicFramePr>
@@ -4065,7 +4065,7 @@
                   <a:graphicData uri="http://schemas.openxmlformats.org/drawingml/2006/picture">
                     <pic:pic xmlns:pic="http://schemas.openxmlformats.org/drawingml/2006/picture">
                       <pic:nvPicPr>
-                        <pic:cNvPr id="19" name="Figure_00638426-e52d-4f6a-bb5c-fa1c05b2d2db.png"/>
+                        <pic:cNvPr id="19" name="Figure_c155bb37-5b6d-41d5-b711-0a984e2ff22c.png"/>
                         <pic:cNvPicPr preferRelativeResize="0"/>
                       </pic:nvPicPr>
                       <pic:blipFill>
@@ -4136,9 +4136,9 @@
                     <w:pStyle w:val="MonoSixPointFive"/>
                   </w:pPr>
                   <w:r>
-                    <w:t xml:space="preserve">In D:\GitHub\C_Code_Integration\MATLAB\Component\UnitTesting\TestApp.m (TestApp.outputsVerification) at 106</w:t>
-                    <w:br/>
-                    <w:t xml:space="preserve">In D:\GitHub\C_Code_Integration\MATLAB\Component\UnitTesting\TestApp.m (TestApp.testCase_020CentsIncrementalTicketPurchase) at 257</w:t>
+                    <w:t xml:space="preserve">In D:\GitHub\C_Code_Integration\MATLAB\Components\UnitTesting\TestApp.m (TestApp.outputsVerification) at 107</w:t>
+                    <w:br/>
+                    <w:t xml:space="preserve">In D:\GitHub\C_Code_Integration\MATLAB\Components\UnitTesting\TestApp.m (TestApp.testCase_020CentsIncrementalTicketPurchase) at 258</w:t>
                   </w:r>
                 </w:p>
               </w:tc>
@@ -4282,7 +4282,7 @@
       <w:r>
         <w:t xml:space="preserve">The test passed.</w:t>
         <w:br/>
-        <w:t xml:space="preserve">Duration: 41.3313 seconds</w:t>
+        <w:t xml:space="preserve">Duration: 41.9098 seconds</w:t>
       </w:r>
     </w:p>
     <w:bookmarkStart w:id="3" w:name="_GoBack"/>
@@ -4541,9 +4541,9 @@
                     <w:pStyle w:val="MonoSixPointFive"/>
                   </w:pPr>
                   <w:r>
-                    <w:t xml:space="preserve">In D:\GitHub\C_Code_Integration\MATLAB\Component\UnitTesting\TestApp.m (TestApp.outputsVerification) at 104</w:t>
-                    <w:br/>
-                    <w:t xml:space="preserve">In D:\GitHub\C_Code_Integration\MATLAB\Component\UnitTesting\TestApp.m (TestApp.testCase_010CentsIncrementalTicketPurchase) at 287</w:t>
+                    <w:t xml:space="preserve">In D:\GitHub\C_Code_Integration\MATLAB\Components\UnitTesting\TestApp.m (TestApp.outputsVerification) at 105</w:t>
+                    <w:br/>
+                    <w:t xml:space="preserve">In D:\GitHub\C_Code_Integration\MATLAB\Components\UnitTesting\TestApp.m (TestApp.testCase_010CentsIncrementalTicketPurchase) at 288</w:t>
                   </w:r>
                 </w:p>
               </w:tc>
@@ -4668,7 +4668,7 @@
               <w:t xml:space="preserve"> </w:t>
             </w:r>
             <w:r>
-              <w:t>16-Oct-2022 18:52:35</w:t>
+              <w:t>12-Apr-2023 17:50:08</w:t>
             </w:r>
           </w:p>
           <w:p>
@@ -4715,9 +4715,9 @@
                   <w:r>
                     <w:t xml:space="preserve">Figure saved to:</w:t>
                     <w:br/>
-                    <w:t xml:space="preserve">--&gt; C:\Users\sebas\AppData\Local\Temp\2f317fdb-cb6e-4d9a-9ee6-83c53be28a27\Figure_f58515d2-b62d-4acf-bf48-29eb707e6895.fig</w:t>
-                    <w:br/>
-                    <w:t xml:space="preserve">--&gt; C:\Users\sebas\AppData\Local\Temp\2f317fdb-cb6e-4d9a-9ee6-83c53be28a27\Figure_f58515d2-b62d-4acf-bf48-29eb707e6895.png</w:t>
+                    <w:t xml:space="preserve">--&gt; C:\Users\sebas\AppData\Local\Temp\90415fe1-a524-4df2-93ad-4c2ee19d658b\Figure_4da6f0a4-b779-4ad0-85dd-a3d6243cf680.fig</w:t>
+                    <w:br/>
+                    <w:t xml:space="preserve">--&gt; C:\Users\sebas\AppData\Local\Temp\90415fe1-a524-4df2-93ad-4c2ee19d658b\Figure_4da6f0a4-b779-4ad0-85dd-a3d6243cf680.png</w:t>
                   </w:r>
                 </w:p>
               </w:tc>
@@ -4731,7 +4731,7 @@
               <wp:inline distB="0" distL="0" distR="0" distT="0">
                 <wp:extent cx="5909452" cy="3200400"/>
                 <wp:effectExtent b="0" l="0" r="0" t="0"/>
-                <wp:docPr id="21" name="Figure_f58515d2-b62d-4acf-bf48-29eb707e6895.png"/>
+                <wp:docPr id="21" name="Figure_4da6f0a4-b779-4ad0-85dd-a3d6243cf680.png"/>
                 <wp:cNvGraphicFramePr xmlns:a="http://schemas.openxmlformats.org/drawingml/2006/main">
                   <a:graphicFrameLocks/>
                 </wp:cNvGraphicFramePr>
@@ -4739,7 +4739,7 @@
                   <a:graphicData uri="http://schemas.openxmlformats.org/drawingml/2006/picture">
                     <pic:pic xmlns:pic="http://schemas.openxmlformats.org/drawingml/2006/picture">
                       <pic:nvPicPr>
-                        <pic:cNvPr id="21" name="Figure_f58515d2-b62d-4acf-bf48-29eb707e6895.png"/>
+                        <pic:cNvPr id="21" name="Figure_4da6f0a4-b779-4ad0-85dd-a3d6243cf680.png"/>
                         <pic:cNvPicPr preferRelativeResize="0"/>
                       </pic:nvPicPr>
                       <pic:blipFill>
@@ -4810,9 +4810,9 @@
                     <w:pStyle w:val="MonoSixPointFive"/>
                   </w:pPr>
                   <w:r>
-                    <w:t xml:space="preserve">In D:\GitHub\C_Code_Integration\MATLAB\Component\UnitTesting\TestApp.m (TestApp.outputsVerification) at 106</w:t>
-                    <w:br/>
-                    <w:t xml:space="preserve">In D:\GitHub\C_Code_Integration\MATLAB\Component\UnitTesting\TestApp.m (TestApp.testCase_010CentsIncrementalTicketPurchase) at 287</w:t>
+                    <w:t xml:space="preserve">In D:\GitHub\C_Code_Integration\MATLAB\Components\UnitTesting\TestApp.m (TestApp.outputsVerification) at 107</w:t>
+                    <w:br/>
+                    <w:t xml:space="preserve">In D:\GitHub\C_Code_Integration\MATLAB\Components\UnitTesting\TestApp.m (TestApp.testCase_010CentsIncrementalTicketPurchase) at 288</w:t>
                   </w:r>
                 </w:p>
               </w:tc>
@@ -4956,7 +4956,7 @@
       <w:r>
         <w:t xml:space="preserve">The test passed.</w:t>
         <w:br/>
-        <w:t xml:space="preserve">Duration: 60.8963 seconds</w:t>
+        <w:t xml:space="preserve">Duration: 59.0976 seconds</w:t>
       </w:r>
     </w:p>
     <w:bookmarkStart w:id="3" w:name="_GoBack"/>
@@ -5287,9 +5287,9 @@
                     <w:pStyle w:val="MonoSixPointFive"/>
                   </w:pPr>
                   <w:r>
-                    <w:t xml:space="preserve">In D:\GitHub\C_Code_Integration\MATLAB\Component\UnitTesting\TestApp.m (TestApp.outputsVerification) at 104</w:t>
-                    <w:br/>
-                    <w:t xml:space="preserve">In D:\GitHub\C_Code_Integration\MATLAB\Component\UnitTesting\TestApp.m (TestApp.testCase_FullyEmptyAndReloadCashBox) at 343</w:t>
+                    <w:t xml:space="preserve">In D:\GitHub\C_Code_Integration\MATLAB\Components\UnitTesting\TestApp.m (TestApp.outputsVerification) at 105</w:t>
+                    <w:br/>
+                    <w:t xml:space="preserve">In D:\GitHub\C_Code_Integration\MATLAB\Components\UnitTesting\TestApp.m (TestApp.testCase_FullyEmptyAndReloadCashBox) at 344</w:t>
                   </w:r>
                 </w:p>
               </w:tc>
@@ -5414,7 +5414,7 @@
               <w:t xml:space="preserve"> </w:t>
             </w:r>
             <w:r>
-              <w:t>16-Oct-2022 18:53:35</w:t>
+              <w:t>12-Apr-2023 17:51:07</w:t>
             </w:r>
           </w:p>
           <w:p>
@@ -5461,9 +5461,9 @@
                   <w:r>
                     <w:t xml:space="preserve">Figure saved to:</w:t>
                     <w:br/>
-                    <w:t xml:space="preserve">--&gt; C:\Users\sebas\AppData\Local\Temp\2f317fdb-cb6e-4d9a-9ee6-83c53be28a27\Figure_4def2c35-c157-4e02-9e1f-c5421b2b2f5c.fig</w:t>
-                    <w:br/>
-                    <w:t xml:space="preserve">--&gt; C:\Users\sebas\AppData\Local\Temp\2f317fdb-cb6e-4d9a-9ee6-83c53be28a27\Figure_4def2c35-c157-4e02-9e1f-c5421b2b2f5c.png</w:t>
+                    <w:t xml:space="preserve">--&gt; C:\Users\sebas\AppData\Local\Temp\90415fe1-a524-4df2-93ad-4c2ee19d658b\Figure_aaf216b8-ffb4-4443-b20c-3db5628bb527.fig</w:t>
+                    <w:br/>
+                    <w:t xml:space="preserve">--&gt; C:\Users\sebas\AppData\Local\Temp\90415fe1-a524-4df2-93ad-4c2ee19d658b\Figure_aaf216b8-ffb4-4443-b20c-3db5628bb527.png</w:t>
                   </w:r>
                 </w:p>
               </w:tc>
@@ -5477,7 +5477,7 @@
               <wp:inline distB="0" distL="0" distR="0" distT="0">
                 <wp:extent cx="5909452" cy="3200400"/>
                 <wp:effectExtent b="0" l="0" r="0" t="0"/>
-                <wp:docPr id="23" name="Figure_4def2c35-c157-4e02-9e1f-c5421b2b2f5c.png"/>
+                <wp:docPr id="23" name="Figure_aaf216b8-ffb4-4443-b20c-3db5628bb527.png"/>
                 <wp:cNvGraphicFramePr xmlns:a="http://schemas.openxmlformats.org/drawingml/2006/main">
                   <a:graphicFrameLocks/>
                 </wp:cNvGraphicFramePr>
@@ -5485,7 +5485,7 @@
                   <a:graphicData uri="http://schemas.openxmlformats.org/drawingml/2006/picture">
                     <pic:pic xmlns:pic="http://schemas.openxmlformats.org/drawingml/2006/picture">
                       <pic:nvPicPr>
-                        <pic:cNvPr id="23" name="Figure_4def2c35-c157-4e02-9e1f-c5421b2b2f5c.png"/>
+                        <pic:cNvPr id="23" name="Figure_aaf216b8-ffb4-4443-b20c-3db5628bb527.png"/>
                         <pic:cNvPicPr preferRelativeResize="0"/>
                       </pic:nvPicPr>
                       <pic:blipFill>
@@ -5556,9 +5556,9 @@
                     <w:pStyle w:val="MonoSixPointFive"/>
                   </w:pPr>
                   <w:r>
-                    <w:t xml:space="preserve">In D:\GitHub\C_Code_Integration\MATLAB\Component\UnitTesting\TestApp.m (TestApp.outputsVerification) at 106</w:t>
-                    <w:br/>
-                    <w:t xml:space="preserve">In D:\GitHub\C_Code_Integration\MATLAB\Component\UnitTesting\TestApp.m (TestApp.testCase_FullyEmptyAndReloadCashBox) at 343</w:t>
+                    <w:t xml:space="preserve">In D:\GitHub\C_Code_Integration\MATLAB\Components\UnitTesting\TestApp.m (TestApp.outputsVerification) at 107</w:t>
+                    <w:br/>
+                    <w:t xml:space="preserve">In D:\GitHub\C_Code_Integration\MATLAB\Components\UnitTesting\TestApp.m (TestApp.testCase_FullyEmptyAndReloadCashBox) at 344</w:t>
                   </w:r>
                 </w:p>
               </w:tc>
@@ -5702,7 +5702,7 @@
       <w:r>
         <w:t xml:space="preserve">The test passed.</w:t>
         <w:br/>
-        <w:t xml:space="preserve">Duration: 13.1046 seconds</w:t>
+        <w:t xml:space="preserve">Duration: 13.6745 seconds</w:t>
       </w:r>
     </w:p>
     <w:bookmarkStart w:id="3" w:name="_GoBack"/>
@@ -5909,9 +5909,9 @@
                     <w:pStyle w:val="MonoSixPointFive"/>
                   </w:pPr>
                   <w:r>
-                    <w:t xml:space="preserve">In D:\GitHub\C_Code_Integration\MATLAB\Component\UnitTesting\TestApp.m (TestApp.outputsVerification) at 104</w:t>
-                    <w:br/>
-                    <w:t xml:space="preserve">In D:\GitHub\C_Code_Integration\MATLAB\Component\UnitTesting\TestApp.m (TestApp.testCase_SwitchOffTheLowLevelApplication) at 361</w:t>
+                    <w:t xml:space="preserve">In D:\GitHub\C_Code_Integration\MATLAB\Components\UnitTesting\TestApp.m (TestApp.outputsVerification) at 105</w:t>
+                    <w:br/>
+                    <w:t xml:space="preserve">In D:\GitHub\C_Code_Integration\MATLAB\Components\UnitTesting\TestApp.m (TestApp.testCase_SwitchOffTheLowLevelApplication) at 362</w:t>
                   </w:r>
                 </w:p>
               </w:tc>
@@ -6036,7 +6036,7 @@
               <w:t xml:space="preserve"> </w:t>
             </w:r>
             <w:r>
-              <w:t>16-Oct-2022 18:53:49</w:t>
+              <w:t>12-Apr-2023 17:51:20</w:t>
             </w:r>
           </w:p>
           <w:p>
@@ -6083,9 +6083,9 @@
                   <w:r>
                     <w:t xml:space="preserve">Figure saved to:</w:t>
                     <w:br/>
-                    <w:t xml:space="preserve">--&gt; C:\Users\sebas\AppData\Local\Temp\2f317fdb-cb6e-4d9a-9ee6-83c53be28a27\Figure_7324b390-15df-41d2-8779-75d447f19e8e.fig</w:t>
-                    <w:br/>
-                    <w:t xml:space="preserve">--&gt; C:\Users\sebas\AppData\Local\Temp\2f317fdb-cb6e-4d9a-9ee6-83c53be28a27\Figure_7324b390-15df-41d2-8779-75d447f19e8e.png</w:t>
+                    <w:t xml:space="preserve">--&gt; C:\Users\sebas\AppData\Local\Temp\90415fe1-a524-4df2-93ad-4c2ee19d658b\Figure_52253f9d-4622-4fb8-aaf2-1b8961990293.fig</w:t>
+                    <w:br/>
+                    <w:t xml:space="preserve">--&gt; C:\Users\sebas\AppData\Local\Temp\90415fe1-a524-4df2-93ad-4c2ee19d658b\Figure_52253f9d-4622-4fb8-aaf2-1b8961990293.png</w:t>
                   </w:r>
                 </w:p>
               </w:tc>
@@ -6099,7 +6099,7 @@
               <wp:inline distB="0" distL="0" distR="0" distT="0">
                 <wp:extent cx="5909452" cy="3200400"/>
                 <wp:effectExtent b="0" l="0" r="0" t="0"/>
-                <wp:docPr id="25" name="Figure_7324b390-15df-41d2-8779-75d447f19e8e.png"/>
+                <wp:docPr id="25" name="Figure_52253f9d-4622-4fb8-aaf2-1b8961990293.png"/>
                 <wp:cNvGraphicFramePr xmlns:a="http://schemas.openxmlformats.org/drawingml/2006/main">
                   <a:graphicFrameLocks/>
                 </wp:cNvGraphicFramePr>
@@ -6107,7 +6107,7 @@
                   <a:graphicData uri="http://schemas.openxmlformats.org/drawingml/2006/picture">
                     <pic:pic xmlns:pic="http://schemas.openxmlformats.org/drawingml/2006/picture">
                       <pic:nvPicPr>
-                        <pic:cNvPr id="25" name="Figure_7324b390-15df-41d2-8779-75d447f19e8e.png"/>
+                        <pic:cNvPr id="25" name="Figure_52253f9d-4622-4fb8-aaf2-1b8961990293.png"/>
                         <pic:cNvPicPr preferRelativeResize="0"/>
                       </pic:nvPicPr>
                       <pic:blipFill>
@@ -6178,9 +6178,9 @@
                     <w:pStyle w:val="MonoSixPointFive"/>
                   </w:pPr>
                   <w:r>
-                    <w:t xml:space="preserve">In D:\GitHub\C_Code_Integration\MATLAB\Component\UnitTesting\TestApp.m (TestApp.outputsVerification) at 106</w:t>
-                    <w:br/>
-                    <w:t xml:space="preserve">In D:\GitHub\C_Code_Integration\MATLAB\Component\UnitTesting\TestApp.m (TestApp.testCase_SwitchOffTheLowLevelApplication) at 361</w:t>
+                    <w:t xml:space="preserve">In D:\GitHub\C_Code_Integration\MATLAB\Components\UnitTesting\TestApp.m (TestApp.outputsVerification) at 107</w:t>
+                    <w:br/>
+                    <w:t xml:space="preserve">In D:\GitHub\C_Code_Integration\MATLAB\Components\UnitTesting\TestApp.m (TestApp.testCase_SwitchOffTheLowLevelApplication) at 362</w:t>
                   </w:r>
                 </w:p>
               </w:tc>
@@ -6275,6 +6275,14 @@
     </w:sectPr>
   </w:body>
 </w:document>
+</file>
+
+<file path=word/comments.xml><?xml version="1.0" encoding="utf-8"?>
+<w:comments xmlns:aink="http://schemas.microsoft.com/office/drawing/2016/ink" xmlns:am3d="http://schemas.microsoft.com/office/drawing/2017/model3d" xmlns:cx="http://schemas.microsoft.com/office/drawing/2014/chartex" xmlns:cx1="http://schemas.microsoft.com/office/drawing/2015/9/8/chartex" xmlns:cx2="http://schemas.microsoft.com/office/drawing/2015/10/21/chartex" xmlns:cx3="http://schemas.microsoft.com/office/drawing/2016/5/9/chartex" xmlns:cx4="http://schemas.microsoft.com/office/drawing/2016/5/10/chartex" xmlns:cx5="http://schemas.microsoft.com/office/drawing/2016/5/11/chartex" xmlns:cx6="http://schemas.microsoft.com/office/drawing/2016/5/12/chartex" xmlns:cx7="http://schemas.microsoft.com/office/drawing/2016/5/13/chartex" xmlns:cx8="http://schemas.microsoft.com/office/drawing/2016/5/14/chartex" xmlns:m="http://schemas.openxmlformats.org/officeDocument/2006/math" xmlns:mc="http://schemas.openxmlformats.org/markup-compatibility/2006" xmlns:o="urn:schemas-microsoft-com:office:office" xmlns:oel="http://schemas.microsoft.com/office/2019/extlst" xmlns:r="http://schemas.openxmlformats.org/officeDocument/2006/relationships" xmlns:v="urn:schemas-microsoft-com:vml" xmlns:w="http://schemas.openxmlformats.org/wordprocessingml/2006/main" xmlns:w10="urn:schemas-microsoft-com:office:word" xmlns:w14="http://schemas.microsoft.com/office/word/2010/wordml" xmlns:w15="http://schemas.microsoft.com/office/word/2012/wordml" xmlns:w16="http://schemas.microsoft.com/office/word/2018/wordml" xmlns:w16cex="http://schemas.microsoft.com/office/word/2018/wordml/cex" xmlns:w16cid="http://schemas.microsoft.com/office/word/2016/wordml/cid" xmlns:w16sdtdh="http://schemas.microsoft.com/office/word/2020/wordml/sdtdatahash" xmlns:w16se="http://schemas.microsoft.com/office/word/2015/wordml/symex" xmlns:wne="http://schemas.microsoft.com/office/word/2006/wordml" xmlns:wp="http://schemas.openxmlformats.org/drawingml/2006/wordprocessingDrawing" xmlns:wp14="http://schemas.microsoft.com/office/word/2010/wordprocessingDrawing" xmlns:wpc="http://schemas.microsoft.com/office/word/2010/wordprocessingCanvas" xmlns:wpg="http://schemas.microsoft.com/office/word/2010/wordprocessingGroup" xmlns:wpi="http://schemas.microsoft.com/office/word/2010/wordprocessingInk" xmlns:wps="http://schemas.microsoft.com/office/word/2010/wordprocessingShape" mc:Ignorable="w14 w15 w16se w16cid w16 w16cex w16sdtdh wp14"/>
+</file>
+
+<file path=word/commentsExtended.xml><?xml version="1.0" encoding="utf-8"?>
+<w15:commentsEx xmlns:aink="http://schemas.microsoft.com/office/drawing/2016/ink" xmlns:am3d="http://schemas.microsoft.com/office/drawing/2017/model3d" xmlns:cx="http://schemas.microsoft.com/office/drawing/2014/chartex" xmlns:cx1="http://schemas.microsoft.com/office/drawing/2015/9/8/chartex" xmlns:cx2="http://schemas.microsoft.com/office/drawing/2015/10/21/chartex" xmlns:cx3="http://schemas.microsoft.com/office/drawing/2016/5/9/chartex" xmlns:cx4="http://schemas.microsoft.com/office/drawing/2016/5/10/chartex" xmlns:cx5="http://schemas.microsoft.com/office/drawing/2016/5/11/chartex" xmlns:cx6="http://schemas.microsoft.com/office/drawing/2016/5/12/chartex" xmlns:cx7="http://schemas.microsoft.com/office/drawing/2016/5/13/chartex" xmlns:cx8="http://schemas.microsoft.com/office/drawing/2016/5/14/chartex" xmlns:m="http://schemas.openxmlformats.org/officeDocument/2006/math" xmlns:mc="http://schemas.openxmlformats.org/markup-compatibility/2006" xmlns:o="urn:schemas-microsoft-com:office:office" xmlns:oel="http://schemas.microsoft.com/office/2019/extlst" xmlns:r="http://schemas.openxmlformats.org/officeDocument/2006/relationships" xmlns:v="urn:schemas-microsoft-com:vml" xmlns:w="http://schemas.openxmlformats.org/wordprocessingml/2006/main" xmlns:w10="urn:schemas-microsoft-com:office:word" xmlns:w14="http://schemas.microsoft.com/office/word/2010/wordml" xmlns:w15="http://schemas.microsoft.com/office/word/2012/wordml" xmlns:w16="http://schemas.microsoft.com/office/word/2018/wordml" xmlns:w16cex="http://schemas.microsoft.com/office/word/2018/wordml/cex" xmlns:w16cid="http://schemas.microsoft.com/office/word/2016/wordml/cid" xmlns:w16sdtdh="http://schemas.microsoft.com/office/word/2020/wordml/sdtdatahash" xmlns:w16se="http://schemas.microsoft.com/office/word/2015/wordml/symex" xmlns:wne="http://schemas.microsoft.com/office/word/2006/wordml" xmlns:wp="http://schemas.openxmlformats.org/drawingml/2006/wordprocessingDrawing" xmlns:wp14="http://schemas.microsoft.com/office/word/2010/wordprocessingDrawing" xmlns:wpc="http://schemas.microsoft.com/office/word/2010/wordprocessingCanvas" xmlns:wpg="http://schemas.microsoft.com/office/word/2010/wordprocessingGroup" xmlns:wpi="http://schemas.microsoft.com/office/word/2010/wordprocessingInk" xmlns:wps="http://schemas.microsoft.com/office/word/2010/wordprocessingShape" mc:Ignorable="w14 w15 w16se w16cid w16 w16cex w16sdtdh wp14"/>
 </file>
 
 <file path=word/numbering.xml><?xml version="1.0" encoding="utf-8"?>

</xml_diff>